<commit_message>
Updated architecture diagram. Added the new diagrams for front- and backend
</commit_message>
<xml_diff>
--- a/Grobdesign/Tools-Architektur.docx
+++ b/Grobdesign/Tools-Architektur.docx
@@ -84,18 +84,8 @@
           <w:sz w:val="24"/>
           <w:szCs w:val="24"/>
         </w:rPr>
-        <w:t xml:space="preserve">Tobin </w:t>
-      </w:r>
-      <w:proofErr w:type="spellStart"/>
-      <w:r>
-        <w:rPr>
-          <w:rFonts w:ascii="Arial" w:hAnsi="Arial"/>
-          <w:sz w:val="24"/>
-          <w:szCs w:val="24"/>
-        </w:rPr>
-        <w:t>Choinowski</w:t>
-      </w:r>
-      <w:proofErr w:type="spellEnd"/>
+        <w:t>Tobin Choinowski</w:t>
+      </w:r>
     </w:p>
     <w:p>
       <w:pPr>
@@ -122,10 +112,10 @@
         <w:tblLook w:val="04A0" w:firstRow="1" w:lastRow="0" w:firstColumn="1" w:lastColumn="0" w:noHBand="0" w:noVBand="1"/>
       </w:tblPr>
       <w:tblGrid>
-        <w:gridCol w:w="3042"/>
-        <w:gridCol w:w="1774"/>
-        <w:gridCol w:w="2408"/>
-        <w:gridCol w:w="2408"/>
+        <w:gridCol w:w="3750"/>
+        <w:gridCol w:w="1418"/>
+        <w:gridCol w:w="2126"/>
+        <w:gridCol w:w="2338"/>
       </w:tblGrid>
       <w:tr>
         <w:trPr>
@@ -134,7 +124,7 @@
         </w:trPr>
         <w:tc>
           <w:tcPr>
-            <w:tcW w:w="3042" w:type="dxa"/>
+            <w:tcW w:w="3750" w:type="dxa"/>
             <w:tcBorders>
               <w:top w:val="single" w:sz="2" w:space="0" w:color="000000"/>
               <w:left w:val="single" w:sz="2" w:space="0" w:color="000000"/>
@@ -161,7 +151,6 @@
               </w:rPr>
               <w:t>Ä</w:t>
             </w:r>
-            <w:proofErr w:type="spellStart"/>
             <w:r>
               <w:rPr>
                 <w:rFonts w:ascii="Arial" w:hAnsi="Arial"/>
@@ -171,12 +160,11 @@
               </w:rPr>
               <w:t>nderung</w:t>
             </w:r>
-            <w:proofErr w:type="spellEnd"/>
           </w:p>
         </w:tc>
         <w:tc>
           <w:tcPr>
-            <w:tcW w:w="1774" w:type="dxa"/>
+            <w:tcW w:w="1418" w:type="dxa"/>
             <w:tcBorders>
               <w:top w:val="single" w:sz="2" w:space="0" w:color="000000"/>
               <w:left w:val="single" w:sz="2" w:space="0" w:color="000000"/>
@@ -208,7 +196,7 @@
         </w:tc>
         <w:tc>
           <w:tcPr>
-            <w:tcW w:w="2408" w:type="dxa"/>
+            <w:tcW w:w="2126" w:type="dxa"/>
             <w:tcBorders>
               <w:top w:val="single" w:sz="2" w:space="0" w:color="000000"/>
               <w:left w:val="single" w:sz="2" w:space="0" w:color="000000"/>
@@ -244,7 +232,6 @@
               </w:rPr>
               <w:t>ä</w:t>
             </w:r>
-            <w:proofErr w:type="spellStart"/>
             <w:r>
               <w:rPr>
                 <w:rFonts w:ascii="Arial" w:hAnsi="Arial"/>
@@ -252,23 +239,13 @@
                 <w:szCs w:val="24"/>
                 <w:lang w:val="de-DE"/>
               </w:rPr>
-              <w:t>ndert</w:t>
-            </w:r>
-            <w:proofErr w:type="spellEnd"/>
-            <w:r>
-              <w:rPr>
-                <w:rFonts w:ascii="Arial" w:hAnsi="Arial"/>
-                <w:sz w:val="24"/>
-                <w:szCs w:val="24"/>
-                <w:lang w:val="de-DE"/>
-              </w:rPr>
-              <w:t xml:space="preserve"> von</w:t>
+              <w:t>ndert von</w:t>
             </w:r>
           </w:p>
         </w:tc>
         <w:tc>
           <w:tcPr>
-            <w:tcW w:w="2408" w:type="dxa"/>
+            <w:tcW w:w="2338" w:type="dxa"/>
             <w:tcBorders>
               <w:top w:val="single" w:sz="2" w:space="0" w:color="000000"/>
               <w:left w:val="single" w:sz="2" w:space="0" w:color="000000"/>
@@ -308,7 +285,7 @@
         </w:trPr>
         <w:tc>
           <w:tcPr>
-            <w:tcW w:w="3042" w:type="dxa"/>
+            <w:tcW w:w="3750" w:type="dxa"/>
             <w:tcBorders>
               <w:top w:val="single" w:sz="4" w:space="0" w:color="000000"/>
               <w:left w:val="single" w:sz="2" w:space="0" w:color="000000"/>
@@ -339,7 +316,7 @@
         </w:tc>
         <w:tc>
           <w:tcPr>
-            <w:tcW w:w="1774" w:type="dxa"/>
+            <w:tcW w:w="1418" w:type="dxa"/>
             <w:tcBorders>
               <w:top w:val="single" w:sz="4" w:space="0" w:color="000000"/>
               <w:left w:val="single" w:sz="2" w:space="0" w:color="000000"/>
@@ -386,7 +363,7 @@
         </w:tc>
         <w:tc>
           <w:tcPr>
-            <w:tcW w:w="2408" w:type="dxa"/>
+            <w:tcW w:w="2126" w:type="dxa"/>
             <w:tcBorders>
               <w:top w:val="single" w:sz="4" w:space="0" w:color="000000"/>
               <w:left w:val="single" w:sz="2" w:space="0" w:color="000000"/>
@@ -411,23 +388,13 @@
                 <w:sz w:val="24"/>
                 <w:szCs w:val="24"/>
               </w:rPr>
-              <w:t xml:space="preserve">Tobin </w:t>
+              <w:t>Tobin Choinowski</w:t>
             </w:r>
-            <w:proofErr w:type="spellStart"/>
-            <w:r>
-              <w:rPr>
-                <w:rFonts w:ascii="Arial" w:hAnsi="Arial"/>
-                <w:sz w:val="24"/>
-                <w:szCs w:val="24"/>
-              </w:rPr>
-              <w:t>Choinowski</w:t>
-            </w:r>
-            <w:proofErr w:type="spellEnd"/>
           </w:p>
         </w:tc>
         <w:tc>
           <w:tcPr>
-            <w:tcW w:w="2408" w:type="dxa"/>
+            <w:tcW w:w="2338" w:type="dxa"/>
             <w:tcBorders>
               <w:top w:val="single" w:sz="4" w:space="0" w:color="000000"/>
               <w:left w:val="single" w:sz="2" w:space="0" w:color="000000"/>
@@ -466,11 +433,11 @@
         </w:trPr>
         <w:tc>
           <w:tcPr>
-            <w:tcW w:w="3042" w:type="dxa"/>
+            <w:tcW w:w="3750" w:type="dxa"/>
             <w:tcBorders>
               <w:top w:val="single" w:sz="4" w:space="0" w:color="000000"/>
               <w:left w:val="single" w:sz="2" w:space="0" w:color="000000"/>
-              <w:bottom w:val="single" w:sz="2" w:space="0" w:color="000000"/>
+              <w:bottom w:val="single" w:sz="4" w:space="0" w:color="000000"/>
               <w:right w:val="single" w:sz="2" w:space="0" w:color="000000"/>
             </w:tcBorders>
             <w:shd w:val="clear" w:color="auto" w:fill="auto"/>
@@ -502,7 +469,159 @@
         </w:tc>
         <w:tc>
           <w:tcPr>
-            <w:tcW w:w="1774" w:type="dxa"/>
+            <w:tcW w:w="1418" w:type="dxa"/>
+            <w:tcBorders>
+              <w:top w:val="single" w:sz="4" w:space="0" w:color="000000"/>
+              <w:left w:val="single" w:sz="2" w:space="0" w:color="000000"/>
+              <w:bottom w:val="single" w:sz="4" w:space="0" w:color="000000"/>
+              <w:right w:val="single" w:sz="2" w:space="0" w:color="000000"/>
+            </w:tcBorders>
+            <w:shd w:val="clear" w:color="auto" w:fill="auto"/>
+            <w:tcMar>
+              <w:top w:w="80" w:type="dxa"/>
+              <w:left w:w="80" w:type="dxa"/>
+              <w:bottom w:w="80" w:type="dxa"/>
+              <w:right w:w="80" w:type="dxa"/>
+            </w:tcMar>
+          </w:tcPr>
+          <w:p>
+            <w:pPr>
+              <w:pStyle w:val="Tabellenstil2"/>
+              <w:rPr>
+                <w:rFonts w:ascii="Arial" w:hAnsi="Arial"/>
+                <w:sz w:val="24"/>
+                <w:szCs w:val="24"/>
+              </w:rPr>
+            </w:pPr>
+            <w:r>
+              <w:rPr>
+                <w:rFonts w:ascii="Arial" w:hAnsi="Arial"/>
+                <w:sz w:val="24"/>
+                <w:szCs w:val="24"/>
+              </w:rPr>
+              <w:t>21.04.2017</w:t>
+            </w:r>
+          </w:p>
+        </w:tc>
+        <w:tc>
+          <w:tcPr>
+            <w:tcW w:w="2126" w:type="dxa"/>
+            <w:tcBorders>
+              <w:top w:val="single" w:sz="4" w:space="0" w:color="000000"/>
+              <w:left w:val="single" w:sz="2" w:space="0" w:color="000000"/>
+              <w:bottom w:val="single" w:sz="4" w:space="0" w:color="000000"/>
+              <w:right w:val="single" w:sz="2" w:space="0" w:color="000000"/>
+            </w:tcBorders>
+            <w:shd w:val="clear" w:color="auto" w:fill="auto"/>
+            <w:tcMar>
+              <w:top w:w="80" w:type="dxa"/>
+              <w:left w:w="80" w:type="dxa"/>
+              <w:bottom w:w="80" w:type="dxa"/>
+              <w:right w:w="80" w:type="dxa"/>
+            </w:tcMar>
+          </w:tcPr>
+          <w:p>
+            <w:pPr>
+              <w:pStyle w:val="Tabellenstil2"/>
+              <w:rPr>
+                <w:rFonts w:ascii="Arial" w:hAnsi="Arial"/>
+                <w:sz w:val="24"/>
+                <w:szCs w:val="24"/>
+              </w:rPr>
+            </w:pPr>
+            <w:r>
+              <w:rPr>
+                <w:rFonts w:ascii="Arial" w:hAnsi="Arial"/>
+                <w:sz w:val="24"/>
+                <w:szCs w:val="24"/>
+              </w:rPr>
+              <w:t>Jonas Hauß</w:t>
+            </w:r>
+          </w:p>
+        </w:tc>
+        <w:tc>
+          <w:tcPr>
+            <w:tcW w:w="2338" w:type="dxa"/>
+            <w:tcBorders>
+              <w:top w:val="single" w:sz="4" w:space="0" w:color="000000"/>
+              <w:left w:val="single" w:sz="2" w:space="0" w:color="000000"/>
+              <w:bottom w:val="single" w:sz="4" w:space="0" w:color="000000"/>
+              <w:right w:val="single" w:sz="2" w:space="0" w:color="000000"/>
+            </w:tcBorders>
+            <w:shd w:val="clear" w:color="auto" w:fill="auto"/>
+            <w:tcMar>
+              <w:top w:w="80" w:type="dxa"/>
+              <w:left w:w="80" w:type="dxa"/>
+              <w:bottom w:w="80" w:type="dxa"/>
+              <w:right w:w="80" w:type="dxa"/>
+            </w:tcMar>
+          </w:tcPr>
+          <w:p>
+            <w:pPr>
+              <w:pStyle w:val="Tabellenstil2"/>
+              <w:rPr>
+                <w:rFonts w:ascii="Arial" w:hAnsi="Arial"/>
+                <w:sz w:val="24"/>
+                <w:szCs w:val="24"/>
+              </w:rPr>
+            </w:pPr>
+            <w:r>
+              <w:rPr>
+                <w:rFonts w:ascii="Arial" w:hAnsi="Arial"/>
+                <w:sz w:val="24"/>
+                <w:szCs w:val="24"/>
+              </w:rPr>
+              <w:t>1.1</w:t>
+            </w:r>
+          </w:p>
+        </w:tc>
+      </w:tr>
+      <w:tr>
+        <w:tblPrEx>
+          <w:shd w:val="clear" w:color="auto" w:fill="CADFFF"/>
+        </w:tblPrEx>
+        <w:trPr>
+          <w:trHeight w:val="290"/>
+        </w:trPr>
+        <w:tc>
+          <w:tcPr>
+            <w:tcW w:w="3750" w:type="dxa"/>
+            <w:tcBorders>
+              <w:top w:val="single" w:sz="4" w:space="0" w:color="000000"/>
+              <w:left w:val="single" w:sz="2" w:space="0" w:color="000000"/>
+              <w:bottom w:val="single" w:sz="2" w:space="0" w:color="000000"/>
+              <w:right w:val="single" w:sz="2" w:space="0" w:color="000000"/>
+            </w:tcBorders>
+            <w:shd w:val="clear" w:color="auto" w:fill="auto"/>
+            <w:tcMar>
+              <w:top w:w="80" w:type="dxa"/>
+              <w:left w:w="80" w:type="dxa"/>
+              <w:bottom w:w="80" w:type="dxa"/>
+              <w:right w:w="80" w:type="dxa"/>
+            </w:tcMar>
+          </w:tcPr>
+          <w:p>
+            <w:pPr>
+              <w:pStyle w:val="Tabellenstil2"/>
+              <w:rPr>
+                <w:rFonts w:ascii="Arial" w:hAnsi="Arial"/>
+                <w:sz w:val="24"/>
+                <w:szCs w:val="24"/>
+              </w:rPr>
+            </w:pPr>
+            <w:r>
+              <w:rPr>
+                <w:rFonts w:ascii="Arial" w:hAnsi="Arial"/>
+                <w:sz w:val="24"/>
+                <w:szCs w:val="24"/>
+              </w:rPr>
+              <w:t>Architekturdiagramm hinzugefügt</w:t>
+            </w:r>
+          </w:p>
+        </w:tc>
+        <w:tc>
+          <w:tcPr>
+            <w:tcW w:w="1418" w:type="dxa"/>
             <w:tcBorders>
               <w:top w:val="single" w:sz="4" w:space="0" w:color="000000"/>
               <w:left w:val="single" w:sz="2" w:space="0" w:color="000000"/>
@@ -538,7 +657,7 @@
         </w:tc>
         <w:tc>
           <w:tcPr>
-            <w:tcW w:w="2408" w:type="dxa"/>
+            <w:tcW w:w="2126" w:type="dxa"/>
             <w:tcBorders>
               <w:top w:val="single" w:sz="4" w:space="0" w:color="000000"/>
               <w:left w:val="single" w:sz="2" w:space="0" w:color="000000"/>
@@ -574,7 +693,7 @@
         </w:tc>
         <w:tc>
           <w:tcPr>
-            <w:tcW w:w="2408" w:type="dxa"/>
+            <w:tcW w:w="2338" w:type="dxa"/>
             <w:tcBorders>
               <w:top w:val="single" w:sz="4" w:space="0" w:color="000000"/>
               <w:left w:val="single" w:sz="2" w:space="0" w:color="000000"/>
@@ -604,10 +723,8 @@
                 <w:sz w:val="24"/>
                 <w:szCs w:val="24"/>
               </w:rPr>
-              <w:t>1.1</w:t>
+              <w:t>1.2</w:t>
             </w:r>
-            <w:bookmarkStart w:id="0" w:name="_GoBack"/>
-            <w:bookmarkEnd w:id="0"/>
           </w:p>
         </w:tc>
       </w:tr>
@@ -684,7 +801,7 @@
         </w:rPr>
       </w:pPr>
     </w:p>
-    <w:bookmarkStart w:id="1" w:name="_TOCRange"/>
+    <w:bookmarkStart w:id="0" w:name="_TOCRange"/>
     <w:p>
       <w:pPr>
         <w:pStyle w:val="TextA"/>
@@ -864,1892 +981,6 @@
       <w:r>
         <w:rPr>
           <w:rFonts w:ascii="Arial Unicode MS" w:hAnsi="Arial Unicode MS"/>
-        </w:rPr>
-        <w:br w:type="page"/>
-      </w:r>
-    </w:p>
-    <w:p>
-      <w:pPr>
-        <w:pStyle w:val="TextA"/>
-      </w:pPr>
-      <w:r>
-        <w:rPr>
-          <w:noProof/>
-        </w:rPr>
-        <w:lastRenderedPageBreak/>
-        <mc:AlternateContent>
-          <mc:Choice Requires="wpg">
-            <w:drawing>
-              <wp:anchor distT="152400" distB="152400" distL="152400" distR="152400" simplePos="0" relativeHeight="251659264" behindDoc="0" locked="0" layoutInCell="1" allowOverlap="1">
-                <wp:simplePos x="0" y="0"/>
-                <wp:positionH relativeFrom="page">
-                  <wp:posOffset>302346</wp:posOffset>
-                </wp:positionH>
-                <wp:positionV relativeFrom="page">
-                  <wp:posOffset>1267460</wp:posOffset>
-                </wp:positionV>
-                <wp:extent cx="6951807" cy="8304393"/>
-                <wp:effectExtent l="0" t="0" r="0" b="0"/>
-                <wp:wrapTopAndBottom distT="152400" distB="152400"/>
-                <wp:docPr id="1073741855" name="officeArt object"/>
-                <wp:cNvGraphicFramePr/>
-                <a:graphic xmlns:a="http://schemas.openxmlformats.org/drawingml/2006/main">
-                  <a:graphicData uri="http://schemas.microsoft.com/office/word/2010/wordprocessingGroup">
-                    <wpg:wgp>
-                      <wpg:cNvGrpSpPr/>
-                      <wpg:grpSpPr>
-                        <a:xfrm>
-                          <a:off x="0" y="0"/>
-                          <a:ext cx="6951807" cy="8304393"/>
-                          <a:chOff x="0" y="0"/>
-                          <a:chExt cx="6951806" cy="8304392"/>
-                        </a:xfrm>
-                      </wpg:grpSpPr>
-                      <wpg:grpSp>
-                        <wpg:cNvPr id="1073741827" name="Group 1073741827"/>
-                        <wpg:cNvGrpSpPr/>
-                        <wpg:grpSpPr>
-                          <a:xfrm>
-                            <a:off x="1408502" y="0"/>
-                            <a:ext cx="4889302" cy="1270000"/>
-                            <a:chOff x="0" y="0"/>
-                            <a:chExt cx="4889301" cy="1270000"/>
-                          </a:xfrm>
-                        </wpg:grpSpPr>
-                        <wps:wsp>
-                          <wps:cNvPr id="1073741825" name="Shape 1073741825"/>
-                          <wps:cNvSpPr/>
-                          <wps:spPr>
-                            <a:xfrm>
-                              <a:off x="0" y="0"/>
-                              <a:ext cx="4889302" cy="1270000"/>
-                            </a:xfrm>
-                            <a:prstGeom prst="rect">
-                              <a:avLst/>
-                            </a:prstGeom>
-                            <a:solidFill>
-                              <a:srgbClr val="FFFFFF"/>
-                            </a:solidFill>
-                            <a:ln w="25400" cap="flat">
-                              <a:solidFill>
-                                <a:schemeClr val="accent1"/>
-                              </a:solidFill>
-                              <a:prstDash val="solid"/>
-                              <a:round/>
-                            </a:ln>
-                            <a:effectLst/>
-                          </wps:spPr>
-                          <wps:bodyPr/>
-                        </wps:wsp>
-                        <wps:wsp>
-                          <wps:cNvPr id="1073741826" name="Shape 1073741826"/>
-                          <wps:cNvSpPr txBox="1"/>
-                          <wps:spPr>
-                            <a:xfrm>
-                              <a:off x="2093674" y="445730"/>
-                              <a:ext cx="701954" cy="378540"/>
-                            </a:xfrm>
-                            <a:prstGeom prst="rect">
-                              <a:avLst/>
-                            </a:prstGeom>
-                            <a:noFill/>
-                            <a:ln w="12700" cap="flat">
-                              <a:noFill/>
-                              <a:miter lim="400000"/>
-                            </a:ln>
-                            <a:effectLst/>
-                          </wps:spPr>
-                          <wps:txbx>
-                            <w:txbxContent>
-                              <w:p>
-                                <w:pPr>
-                                  <w:pStyle w:val="Caption"/>
-                                </w:pPr>
-                                <w:proofErr w:type="spellStart"/>
-                                <w:r>
-                                  <w:t>React</w:t>
-                                </w:r>
-                                <w:proofErr w:type="spellEnd"/>
-                              </w:p>
-                            </w:txbxContent>
-                          </wps:txbx>
-                          <wps:bodyPr wrap="square" lIns="50800" tIns="50800" rIns="50800" bIns="50800" numCol="1" anchor="t">
-                            <a:noAutofit/>
-                          </wps:bodyPr>
-                        </wps:wsp>
-                      </wpg:grpSp>
-                      <wpg:grpSp>
-                        <wpg:cNvPr id="1073741830" name="Group 1073741830"/>
-                        <wpg:cNvGrpSpPr/>
-                        <wpg:grpSpPr>
-                          <a:xfrm>
-                            <a:off x="1421202" y="4182371"/>
-                            <a:ext cx="4863902" cy="1270001"/>
-                            <a:chOff x="0" y="0"/>
-                            <a:chExt cx="4863901" cy="1270000"/>
-                          </a:xfrm>
-                        </wpg:grpSpPr>
-                        <wps:wsp>
-                          <wps:cNvPr id="1073741828" name="Shape 1073741828"/>
-                          <wps:cNvSpPr/>
-                          <wps:spPr>
-                            <a:xfrm>
-                              <a:off x="0" y="0"/>
-                              <a:ext cx="4863902" cy="1270000"/>
-                            </a:xfrm>
-                            <a:prstGeom prst="rect">
-                              <a:avLst/>
-                            </a:prstGeom>
-                            <a:solidFill>
-                              <a:srgbClr val="FFFFFF"/>
-                            </a:solidFill>
-                            <a:ln w="25400" cap="flat">
-                              <a:solidFill>
-                                <a:srgbClr val="FF2600"/>
-                              </a:solidFill>
-                              <a:prstDash val="solid"/>
-                              <a:round/>
-                            </a:ln>
-                            <a:effectLst/>
-                          </wps:spPr>
-                          <wps:bodyPr/>
-                        </wps:wsp>
-                        <wps:wsp>
-                          <wps:cNvPr id="1073741829" name="Shape 1073741829"/>
-                          <wps:cNvSpPr txBox="1"/>
-                          <wps:spPr>
-                            <a:xfrm>
-                              <a:off x="1066442" y="334089"/>
-                              <a:ext cx="2731017" cy="601822"/>
-                            </a:xfrm>
-                            <a:prstGeom prst="rect">
-                              <a:avLst/>
-                            </a:prstGeom>
-                            <a:noFill/>
-                            <a:ln w="12700" cap="flat">
-                              <a:noFill/>
-                              <a:miter lim="400000"/>
-                            </a:ln>
-                            <a:effectLst/>
-                          </wps:spPr>
-                          <wps:txbx>
-                            <w:txbxContent>
-                              <w:p>
-                                <w:pPr>
-                                  <w:pStyle w:val="Caption"/>
-                                  <w:tabs>
-                                    <w:tab w:val="left" w:pos="1440"/>
-                                    <w:tab w:val="left" w:pos="2880"/>
-                                  </w:tabs>
-                                  <w:jc w:val="center"/>
-                                  <w:rPr>
-                                    <w:lang w:val="en-GB"/>
-                                  </w:rPr>
-                                </w:pPr>
-                                <w:r>
-                                  <w:rPr>
-                                    <w:lang w:val="en-GB"/>
-                                  </w:rPr>
-                                  <w:t>Homestead</w:t>
-                                </w:r>
-                              </w:p>
-                              <w:p>
-                                <w:pPr>
-                                  <w:pStyle w:val="Caption"/>
-                                  <w:tabs>
-                                    <w:tab w:val="left" w:pos="1440"/>
-                                    <w:tab w:val="left" w:pos="2880"/>
-                                  </w:tabs>
-                                  <w:jc w:val="center"/>
-                                  <w:rPr>
-                                    <w:lang w:val="en-GB"/>
-                                  </w:rPr>
-                                </w:pPr>
-                                <w:r>
-                                  <w:rPr>
-                                    <w:sz w:val="28"/>
-                                    <w:szCs w:val="28"/>
-                                    <w:lang w:val="en-GB"/>
-                                  </w:rPr>
-                                  <w:t>(Ubuntu mit PHP, Laravel, MySql)</w:t>
-                                </w:r>
-                              </w:p>
-                            </w:txbxContent>
-                          </wps:txbx>
-                          <wps:bodyPr wrap="square" lIns="50800" tIns="50800" rIns="50800" bIns="50800" numCol="1" anchor="t">
-                            <a:noAutofit/>
-                          </wps:bodyPr>
-                        </wps:wsp>
-                      </wpg:grpSp>
-                      <wps:wsp>
-                        <wps:cNvPr id="1073741831" name="Shape 1073741831"/>
-                        <wps:cNvCnPr/>
-                        <wps:spPr>
-                          <a:xfrm flipH="1">
-                            <a:off x="1711572" y="1270000"/>
-                            <a:ext cx="1" cy="2912373"/>
-                          </a:xfrm>
-                          <a:prstGeom prst="line">
-                            <a:avLst/>
-                          </a:prstGeom>
-                          <a:noFill/>
-                          <a:ln w="25400" cap="flat">
-                            <a:solidFill>
-                              <a:srgbClr val="000000"/>
-                            </a:solidFill>
-                            <a:prstDash val="solid"/>
-                            <a:round/>
-                            <a:tailEnd type="triangle" w="med" len="med"/>
-                          </a:ln>
-                          <a:effectLst/>
-                        </wps:spPr>
-                        <wps:bodyPr/>
-                      </wps:wsp>
-                      <wps:wsp>
-                        <wps:cNvPr id="1073741832" name="Shape 1073741832"/>
-                        <wps:cNvCnPr/>
-                        <wps:spPr>
-                          <a:xfrm flipV="1">
-                            <a:off x="2034306" y="1273312"/>
-                            <a:ext cx="1" cy="2909060"/>
-                          </a:xfrm>
-                          <a:prstGeom prst="line">
-                            <a:avLst/>
-                          </a:prstGeom>
-                          <a:noFill/>
-                          <a:ln w="25400" cap="flat">
-                            <a:solidFill>
-                              <a:srgbClr val="000000"/>
-                            </a:solidFill>
-                            <a:prstDash val="solid"/>
-                            <a:round/>
-                            <a:tailEnd type="triangle" w="med" len="med"/>
-                          </a:ln>
-                          <a:effectLst/>
-                        </wps:spPr>
-                        <wps:bodyPr/>
-                      </wps:wsp>
-                      <wps:wsp>
-                        <wps:cNvPr id="1073741833" name="Shape 1073741833"/>
-                        <wps:cNvSpPr txBox="1"/>
-                        <wps:spPr>
-                          <a:xfrm>
-                            <a:off x="1079112" y="1368841"/>
-                            <a:ext cx="571501" cy="706558"/>
-                          </a:xfrm>
-                          <a:prstGeom prst="rect">
-                            <a:avLst/>
-                          </a:prstGeom>
-                          <a:noFill/>
-                          <a:ln w="12700" cap="flat">
-                            <a:noFill/>
-                            <a:miter lim="400000"/>
-                          </a:ln>
-                          <a:effectLst/>
-                        </wps:spPr>
-                        <wps:txbx>
-                          <w:txbxContent>
-                            <w:p>
-                              <w:pPr>
-                                <w:pStyle w:val="Caption"/>
-                                <w:rPr>
-                                  <w:sz w:val="28"/>
-                                  <w:szCs w:val="28"/>
-                                </w:rPr>
-                              </w:pPr>
-                              <w:r>
-                                <w:rPr>
-                                  <w:sz w:val="28"/>
-                                  <w:szCs w:val="28"/>
-                                </w:rPr>
-                                <w:t>REST</w:t>
-                              </w:r>
-                            </w:p>
-                            <w:p>
-                              <w:pPr>
-                                <w:pStyle w:val="Caption"/>
-                                <w:rPr>
-                                  <w:sz w:val="28"/>
-                                  <w:szCs w:val="28"/>
-                                </w:rPr>
-                              </w:pPr>
-                              <w:r>
-                                <w:rPr>
-                                  <w:sz w:val="28"/>
-                                  <w:szCs w:val="28"/>
-                                </w:rPr>
-                                <w:t>via</w:t>
-                              </w:r>
-                            </w:p>
-                            <w:p>
-                              <w:pPr>
-                                <w:pStyle w:val="Caption"/>
-                              </w:pPr>
-                              <w:r>
-                                <w:rPr>
-                                  <w:sz w:val="28"/>
-                                  <w:szCs w:val="28"/>
-                                </w:rPr>
-                                <w:t>HTTP</w:t>
-                              </w:r>
-                            </w:p>
-                          </w:txbxContent>
-                        </wps:txbx>
-                        <wps:bodyPr wrap="square" lIns="50800" tIns="50800" rIns="50800" bIns="50800" numCol="1" anchor="t">
-                          <a:noAutofit/>
-                        </wps:bodyPr>
-                      </wps:wsp>
-                      <wps:wsp>
-                        <wps:cNvPr id="1073741834" name="Shape 1073741834"/>
-                        <wps:cNvSpPr txBox="1"/>
-                        <wps:spPr>
-                          <a:xfrm>
-                            <a:off x="2095266" y="1368841"/>
-                            <a:ext cx="2074546" cy="987624"/>
-                          </a:xfrm>
-                          <a:prstGeom prst="rect">
-                            <a:avLst/>
-                          </a:prstGeom>
-                          <a:noFill/>
-                          <a:ln w="12700" cap="flat">
-                            <a:noFill/>
-                            <a:miter lim="400000"/>
-                          </a:ln>
-                          <a:effectLst/>
-                        </wps:spPr>
-                        <wps:txbx>
-                          <w:txbxContent>
-                            <w:p>
-                              <w:pPr>
-                                <w:pStyle w:val="Caption"/>
-                                <w:tabs>
-                                  <w:tab w:val="left" w:pos="1440"/>
-                                  <w:tab w:val="left" w:pos="2880"/>
-                                </w:tabs>
-                                <w:rPr>
-                                  <w:sz w:val="24"/>
-                                  <w:szCs w:val="24"/>
-                                </w:rPr>
-                              </w:pPr>
-                              <w:hyperlink r:id="rId9" w:history="1">
-                                <w:r>
-                                  <w:rPr>
-                                    <w:rStyle w:val="Hyperlink0"/>
-                                    <w:sz w:val="24"/>
-                                    <w:szCs w:val="24"/>
-                                  </w:rPr>
-                                  <w:t>https://localhost:8080</w:t>
-                                </w:r>
-                              </w:hyperlink>
-                            </w:p>
-                            <w:p>
-                              <w:pPr>
-                                <w:pStyle w:val="Caption"/>
-                                <w:tabs>
-                                  <w:tab w:val="left" w:pos="1440"/>
-                                  <w:tab w:val="left" w:pos="2880"/>
-                                </w:tabs>
-                                <w:rPr>
-                                  <w:sz w:val="24"/>
-                                  <w:szCs w:val="24"/>
-                                </w:rPr>
-                              </w:pPr>
-                              <w:r>
-                                <w:rPr>
-                                  <w:sz w:val="24"/>
-                                  <w:szCs w:val="24"/>
-                                </w:rPr>
-                                <w:t>/</w:t>
-                              </w:r>
-                              <w:proofErr w:type="spellStart"/>
-                              <w:r>
-                                <w:rPr>
-                                  <w:sz w:val="24"/>
-                                  <w:szCs w:val="24"/>
-                                </w:rPr>
-                                <w:t>api</w:t>
-                              </w:r>
-                              <w:proofErr w:type="spellEnd"/>
-                              <w:r>
-                                <w:rPr>
-                                  <w:sz w:val="24"/>
-                                  <w:szCs w:val="24"/>
-                                </w:rPr>
-                                <w:t>/v1/&lt;</w:t>
-                              </w:r>
-                              <w:proofErr w:type="spellStart"/>
-                              <w:r>
-                                <w:rPr>
-                                  <w:sz w:val="24"/>
-                                  <w:szCs w:val="24"/>
-                                </w:rPr>
-                                <w:t>models</w:t>
-                              </w:r>
-                              <w:proofErr w:type="spellEnd"/>
-                              <w:r>
-                                <w:rPr>
-                                  <w:sz w:val="24"/>
-                                  <w:szCs w:val="24"/>
-                                </w:rPr>
-                                <w:t>&gt;</w:t>
-                              </w:r>
-                            </w:p>
-                            <w:p>
-                              <w:pPr>
-                                <w:pStyle w:val="Caption"/>
-                                <w:tabs>
-                                  <w:tab w:val="left" w:pos="1440"/>
-                                  <w:tab w:val="left" w:pos="2880"/>
-                                </w:tabs>
-                                <w:rPr>
-                                  <w:sz w:val="24"/>
-                                  <w:szCs w:val="24"/>
-                                </w:rPr>
-                              </w:pPr>
-                            </w:p>
-                            <w:p>
-                              <w:pPr>
-                                <w:pStyle w:val="Caption"/>
-                                <w:tabs>
-                                  <w:tab w:val="left" w:pos="1440"/>
-                                  <w:tab w:val="left" w:pos="2880"/>
-                                </w:tabs>
-                                <w:rPr>
-                                  <w:sz w:val="24"/>
-                                  <w:szCs w:val="24"/>
-                                </w:rPr>
-                              </w:pPr>
-                              <w:r>
-                                <w:rPr>
-                                  <w:sz w:val="24"/>
-                                  <w:szCs w:val="24"/>
-                                </w:rPr>
-                                <w:t>GET: alle Einträge</w:t>
-                              </w:r>
-                            </w:p>
-                            <w:p>
-                              <w:pPr>
-                                <w:pStyle w:val="Caption"/>
-                                <w:tabs>
-                                  <w:tab w:val="left" w:pos="1440"/>
-                                  <w:tab w:val="left" w:pos="2880"/>
-                                </w:tabs>
-                              </w:pPr>
-                              <w:r>
-                                <w:rPr>
-                                  <w:sz w:val="24"/>
-                                  <w:szCs w:val="24"/>
-                                </w:rPr>
-                                <w:t>GET mit ID: einzelner Eintrag</w:t>
-                              </w:r>
-                            </w:p>
-                          </w:txbxContent>
-                        </wps:txbx>
-                        <wps:bodyPr wrap="square" lIns="50800" tIns="50800" rIns="50800" bIns="50800" numCol="1" anchor="t">
-                          <a:noAutofit/>
-                        </wps:bodyPr>
-                      </wps:wsp>
-                      <wps:wsp>
-                        <wps:cNvPr id="1073741835" name="Shape 1073741835"/>
-                        <wps:cNvCnPr/>
-                        <wps:spPr>
-                          <a:xfrm flipV="1">
-                            <a:off x="6016282" y="1273312"/>
-                            <a:ext cx="1" cy="2909060"/>
-                          </a:xfrm>
-                          <a:prstGeom prst="line">
-                            <a:avLst/>
-                          </a:prstGeom>
-                          <a:noFill/>
-                          <a:ln w="25400" cap="flat">
-                            <a:solidFill>
-                              <a:srgbClr val="000000"/>
-                            </a:solidFill>
-                            <a:prstDash val="solid"/>
-                            <a:round/>
-                            <a:tailEnd type="triangle" w="med" len="med"/>
-                          </a:ln>
-                          <a:effectLst/>
-                        </wps:spPr>
-                        <wps:bodyPr/>
-                      </wps:wsp>
-                      <wps:wsp>
-                        <wps:cNvPr id="1073741836" name="Shape 1073741836"/>
-                        <wps:cNvSpPr txBox="1"/>
-                        <wps:spPr>
-                          <a:xfrm>
-                            <a:off x="3967455" y="3714615"/>
-                            <a:ext cx="2048828" cy="467758"/>
-                          </a:xfrm>
-                          <a:prstGeom prst="rect">
-                            <a:avLst/>
-                          </a:prstGeom>
-                          <a:noFill/>
-                          <a:ln w="12700" cap="flat">
-                            <a:noFill/>
-                            <a:miter lim="400000"/>
-                          </a:ln>
-                          <a:effectLst/>
-                        </wps:spPr>
-                        <wps:txbx>
-                          <w:txbxContent>
-                            <w:p>
-                              <w:pPr>
-                                <w:pStyle w:val="Caption"/>
-                                <w:tabs>
-                                  <w:tab w:val="left" w:pos="1440"/>
-                                  <w:tab w:val="left" w:pos="2880"/>
-                                </w:tabs>
-                                <w:rPr>
-                                  <w:sz w:val="24"/>
-                                  <w:szCs w:val="24"/>
-                                </w:rPr>
-                              </w:pPr>
-                              <w:proofErr w:type="spellStart"/>
-                              <w:r>
-                                <w:rPr>
-                                  <w:sz w:val="24"/>
-                                  <w:szCs w:val="24"/>
-                                </w:rPr>
-                                <w:t>npm</w:t>
-                              </w:r>
-                              <w:proofErr w:type="spellEnd"/>
-                              <w:r>
-                                <w:rPr>
-                                  <w:sz w:val="24"/>
-                                  <w:szCs w:val="24"/>
-                                </w:rPr>
-                                <w:t xml:space="preserve"> </w:t>
-                              </w:r>
-                              <w:proofErr w:type="spellStart"/>
-                              <w:r>
-                                <w:rPr>
-                                  <w:sz w:val="24"/>
-                                  <w:szCs w:val="24"/>
-                                </w:rPr>
-                                <w:t>run</w:t>
-                              </w:r>
-                              <w:proofErr w:type="spellEnd"/>
-                              <w:r>
-                                <w:rPr>
-                                  <w:sz w:val="24"/>
-                                  <w:szCs w:val="24"/>
-                                </w:rPr>
-                                <w:t xml:space="preserve"> </w:t>
-                              </w:r>
-                              <w:proofErr w:type="spellStart"/>
-                              <w:r>
-                                <w:rPr>
-                                  <w:sz w:val="24"/>
-                                  <w:szCs w:val="24"/>
-                                </w:rPr>
-                                <w:t>build</w:t>
-                              </w:r>
-                              <w:proofErr w:type="spellEnd"/>
-                            </w:p>
-                            <w:p>
-                              <w:pPr>
-                                <w:pStyle w:val="Caption"/>
-                                <w:tabs>
-                                  <w:tab w:val="left" w:pos="1440"/>
-                                  <w:tab w:val="left" w:pos="2880"/>
-                                </w:tabs>
-                              </w:pPr>
-                              <w:r>
-                                <w:rPr>
-                                  <w:sz w:val="24"/>
-                                  <w:szCs w:val="24"/>
-                                </w:rPr>
-                                <w:t>(fertig gepackte Applikation)</w:t>
-                              </w:r>
-                            </w:p>
-                          </w:txbxContent>
-                        </wps:txbx>
-                        <wps:bodyPr wrap="square" lIns="50800" tIns="50800" rIns="50800" bIns="50800" numCol="1" anchor="t">
-                          <a:noAutofit/>
-                        </wps:bodyPr>
-                      </wps:wsp>
-                      <wps:wsp>
-                        <wps:cNvPr id="1073741837" name="Shape 1073741837"/>
-                        <wps:cNvCnPr/>
-                        <wps:spPr>
-                          <a:xfrm>
-                            <a:off x="0" y="2790875"/>
-                            <a:ext cx="6951807" cy="1"/>
-                          </a:xfrm>
-                          <a:prstGeom prst="line">
-                            <a:avLst/>
-                          </a:prstGeom>
-                          <a:noFill/>
-                          <a:ln w="25400" cap="rnd">
-                            <a:solidFill>
-                              <a:srgbClr val="000000"/>
-                            </a:solidFill>
-                            <a:custDash>
-                              <a:ds d="100000" sp="200000"/>
-                            </a:custDash>
-                            <a:round/>
-                          </a:ln>
-                          <a:effectLst/>
-                        </wps:spPr>
-                        <wps:bodyPr/>
-                      </wps:wsp>
-                      <wps:wsp>
-                        <wps:cNvPr id="1073741838" name="Shape 1073741838"/>
-                        <wps:cNvSpPr txBox="1"/>
-                        <wps:spPr>
-                          <a:xfrm>
-                            <a:off x="83733" y="2462769"/>
-                            <a:ext cx="843082" cy="265074"/>
-                          </a:xfrm>
-                          <a:prstGeom prst="rect">
-                            <a:avLst/>
-                          </a:prstGeom>
-                          <a:noFill/>
-                          <a:ln w="12700" cap="flat">
-                            <a:noFill/>
-                            <a:miter lim="400000"/>
-                          </a:ln>
-                          <a:effectLst/>
-                        </wps:spPr>
-                        <wps:txbx>
-                          <w:txbxContent>
-                            <w:p>
-                              <w:pPr>
-                                <w:pStyle w:val="Caption"/>
-                              </w:pPr>
-                              <w:r>
-                                <w:rPr>
-                                  <w:sz w:val="28"/>
-                                  <w:szCs w:val="28"/>
-                                </w:rPr>
-                                <w:t>Frontend</w:t>
-                              </w:r>
-                            </w:p>
-                          </w:txbxContent>
-                        </wps:txbx>
-                        <wps:bodyPr wrap="square" lIns="50800" tIns="50800" rIns="50800" bIns="50800" numCol="1" anchor="t">
-                          <a:noAutofit/>
-                        </wps:bodyPr>
-                      </wps:wsp>
-                      <wps:wsp>
-                        <wps:cNvPr id="1073741839" name="Shape 1073741839"/>
-                        <wps:cNvSpPr txBox="1"/>
-                        <wps:spPr>
-                          <a:xfrm>
-                            <a:off x="83733" y="2885439"/>
-                            <a:ext cx="843082" cy="265074"/>
-                          </a:xfrm>
-                          <a:prstGeom prst="rect">
-                            <a:avLst/>
-                          </a:prstGeom>
-                          <a:noFill/>
-                          <a:ln w="12700" cap="flat">
-                            <a:noFill/>
-                            <a:miter lim="400000"/>
-                          </a:ln>
-                          <a:effectLst/>
-                        </wps:spPr>
-                        <wps:txbx>
-                          <w:txbxContent>
-                            <w:p>
-                              <w:pPr>
-                                <w:pStyle w:val="Caption"/>
-                              </w:pPr>
-                              <w:r>
-                                <w:rPr>
-                                  <w:sz w:val="28"/>
-                                  <w:szCs w:val="28"/>
-                                </w:rPr>
-                                <w:t>Backend</w:t>
-                              </w:r>
-                            </w:p>
-                          </w:txbxContent>
-                        </wps:txbx>
-                        <wps:bodyPr wrap="square" lIns="50800" tIns="50800" rIns="50800" bIns="50800" numCol="1" anchor="t">
-                          <a:noAutofit/>
-                        </wps:bodyPr>
-                      </wps:wsp>
-                      <wps:wsp>
-                        <wps:cNvPr id="1073741840" name="Shape 1073741840"/>
-                        <wps:cNvSpPr/>
-                        <wps:spPr>
-                          <a:xfrm>
-                            <a:off x="316487" y="5661840"/>
-                            <a:ext cx="2506418" cy="2642553"/>
-                          </a:xfrm>
-                          <a:prstGeom prst="rect">
-                            <a:avLst/>
-                          </a:prstGeom>
-                          <a:solidFill>
-                            <a:srgbClr val="FFFFFF"/>
-                          </a:solidFill>
-                          <a:ln w="25400" cap="rnd">
-                            <a:solidFill>
-                              <a:srgbClr val="797979"/>
-                            </a:solidFill>
-                            <a:custDash>
-                              <a:ds d="100000" sp="200000"/>
-                            </a:custDash>
-                            <a:round/>
-                          </a:ln>
-                          <a:effectLst/>
-                        </wps:spPr>
-                        <wps:bodyPr/>
-                      </wps:wsp>
-                      <wps:wsp>
-                        <wps:cNvPr id="1073741841" name="Shape 1073741841"/>
-                        <wps:cNvSpPr/>
-                        <wps:spPr>
-                          <a:xfrm>
-                            <a:off x="1303982" y="6742015"/>
-                            <a:ext cx="531428" cy="482204"/>
-                          </a:xfrm>
-                          <a:prstGeom prst="rect">
-                            <a:avLst/>
-                          </a:prstGeom>
-                          <a:solidFill>
-                            <a:srgbClr val="FFFFFF"/>
-                          </a:solidFill>
-                          <a:ln w="25400" cap="flat">
-                            <a:solidFill>
-                              <a:srgbClr val="000000"/>
-                            </a:solidFill>
-                            <a:prstDash val="solid"/>
-                            <a:round/>
-                          </a:ln>
-                          <a:effectLst/>
-                        </wps:spPr>
-                        <wps:txbx>
-                          <w:txbxContent>
-                            <w:p>
-                              <w:pPr>
-                                <w:pStyle w:val="Label"/>
-                                <w:jc w:val="center"/>
-                              </w:pPr>
-                              <w:r>
-                                <w:rPr>
-                                  <w:sz w:val="34"/>
-                                  <w:szCs w:val="34"/>
-                                </w:rPr>
-                                <w:t>V</w:t>
-                              </w:r>
-                            </w:p>
-                          </w:txbxContent>
-                        </wps:txbx>
-                        <wps:bodyPr wrap="square" lIns="101600" tIns="101600" rIns="101600" bIns="101600" numCol="1" anchor="ctr">
-                          <a:noAutofit/>
-                        </wps:bodyPr>
-                      </wps:wsp>
-                      <wps:wsp>
-                        <wps:cNvPr id="1073741842" name="Shape 1073741842"/>
-                        <wps:cNvSpPr/>
-                        <wps:spPr>
-                          <a:xfrm>
-                            <a:off x="2181773" y="6742015"/>
-                            <a:ext cx="531427" cy="482204"/>
-                          </a:xfrm>
-                          <a:prstGeom prst="rect">
-                            <a:avLst/>
-                          </a:prstGeom>
-                          <a:solidFill>
-                            <a:srgbClr val="FFFFFF"/>
-                          </a:solidFill>
-                          <a:ln w="25400" cap="flat">
-                            <a:solidFill>
-                              <a:srgbClr val="000000"/>
-                            </a:solidFill>
-                            <a:prstDash val="solid"/>
-                            <a:round/>
-                          </a:ln>
-                          <a:effectLst/>
-                        </wps:spPr>
-                        <wps:txbx>
-                          <w:txbxContent>
-                            <w:p>
-                              <w:pPr>
-                                <w:pStyle w:val="Label"/>
-                                <w:jc w:val="center"/>
-                              </w:pPr>
-                              <w:r>
-                                <w:rPr>
-                                  <w:sz w:val="34"/>
-                                  <w:szCs w:val="34"/>
-                                </w:rPr>
-                                <w:t>C</w:t>
-                              </w:r>
-                            </w:p>
-                          </w:txbxContent>
-                        </wps:txbx>
-                        <wps:bodyPr wrap="square" lIns="101600" tIns="101600" rIns="101600" bIns="101600" numCol="1" anchor="ctr">
-                          <a:noAutofit/>
-                        </wps:bodyPr>
-                      </wps:wsp>
-                      <wps:wsp>
-                        <wps:cNvPr id="1073741843" name="Shape 1073741843"/>
-                        <wps:cNvSpPr/>
-                        <wps:spPr>
-                          <a:xfrm>
-                            <a:off x="415818" y="7555509"/>
-                            <a:ext cx="505004" cy="666674"/>
-                          </a:xfrm>
-                          <a:custGeom>
-                            <a:avLst/>
-                            <a:gdLst/>
-                            <a:ahLst/>
-                            <a:cxnLst>
-                              <a:cxn ang="0">
-                                <a:pos x="wd2" y="hd2"/>
-                              </a:cxn>
-                              <a:cxn ang="5400000">
-                                <a:pos x="wd2" y="hd2"/>
-                              </a:cxn>
-                              <a:cxn ang="10800000">
-                                <a:pos x="wd2" y="hd2"/>
-                              </a:cxn>
-                              <a:cxn ang="16200000">
-                                <a:pos x="wd2" y="hd2"/>
-                              </a:cxn>
-                            </a:cxnLst>
-                            <a:rect l="0" t="0" r="r" b="b"/>
-                            <a:pathLst>
-                              <a:path w="19679" h="21600" extrusionOk="0">
-                                <a:moveTo>
-                                  <a:pt x="9839" y="0"/>
-                                </a:moveTo>
-                                <a:cubicBezTo>
-                                  <a:pt x="7321" y="0"/>
-                                  <a:pt x="4803" y="241"/>
-                                  <a:pt x="2882" y="724"/>
-                                </a:cubicBezTo>
-                                <a:cubicBezTo>
-                                  <a:pt x="-961" y="1689"/>
-                                  <a:pt x="-961" y="3255"/>
-                                  <a:pt x="2882" y="4221"/>
-                                </a:cubicBezTo>
-                                <a:cubicBezTo>
-                                  <a:pt x="6724" y="5186"/>
-                                  <a:pt x="12954" y="5186"/>
-                                  <a:pt x="16796" y="4221"/>
-                                </a:cubicBezTo>
-                                <a:cubicBezTo>
-                                  <a:pt x="20639" y="3255"/>
-                                  <a:pt x="20639" y="1689"/>
-                                  <a:pt x="16796" y="724"/>
-                                </a:cubicBezTo>
-                                <a:cubicBezTo>
-                                  <a:pt x="14875" y="241"/>
-                                  <a:pt x="12357" y="0"/>
-                                  <a:pt x="9839" y="0"/>
-                                </a:cubicBezTo>
-                                <a:close/>
-                                <a:moveTo>
-                                  <a:pt x="0" y="3593"/>
-                                </a:moveTo>
-                                <a:lnTo>
-                                  <a:pt x="0" y="18993"/>
-                                </a:lnTo>
-                                <a:cubicBezTo>
-                                  <a:pt x="0" y="20356"/>
-                                  <a:pt x="4405" y="21600"/>
-                                  <a:pt x="9839" y="21600"/>
-                                </a:cubicBezTo>
-                                <a:cubicBezTo>
-                                  <a:pt x="15273" y="21600"/>
-                                  <a:pt x="19678" y="20356"/>
-                                  <a:pt x="19678" y="18993"/>
-                                </a:cubicBezTo>
-                                <a:lnTo>
-                                  <a:pt x="19678" y="3593"/>
-                                </a:lnTo>
-                                <a:cubicBezTo>
-                                  <a:pt x="18279" y="4621"/>
-                                  <a:pt x="14401" y="5357"/>
-                                  <a:pt x="9839" y="5357"/>
-                                </a:cubicBezTo>
-                                <a:cubicBezTo>
-                                  <a:pt x="5277" y="5357"/>
-                                  <a:pt x="1399" y="4621"/>
-                                  <a:pt x="0" y="3593"/>
-                                </a:cubicBezTo>
-                                <a:close/>
-                              </a:path>
-                            </a:pathLst>
-                          </a:custGeom>
-                          <a:solidFill>
-                            <a:srgbClr val="FFFFFF"/>
-                          </a:solidFill>
-                          <a:ln w="25400" cap="flat">
-                            <a:solidFill>
-                              <a:srgbClr val="000000"/>
-                            </a:solidFill>
-                            <a:prstDash val="solid"/>
-                            <a:round/>
-                          </a:ln>
-                          <a:effectLst/>
-                        </wps:spPr>
-                        <wps:txbx>
-                          <w:txbxContent>
-                            <w:p>
-                              <w:pPr>
-                                <w:pStyle w:val="Label"/>
-                                <w:jc w:val="center"/>
-                              </w:pPr>
-                              <w:r>
-                                <w:rPr>
-                                  <w:sz w:val="30"/>
-                                  <w:szCs w:val="30"/>
-                                </w:rPr>
-                                <w:t>DB</w:t>
-                              </w:r>
-                            </w:p>
-                          </w:txbxContent>
-                        </wps:txbx>
-                        <wps:bodyPr wrap="square" lIns="101600" tIns="101600" rIns="101600" bIns="101600" numCol="1" anchor="ctr">
-                          <a:noAutofit/>
-                        </wps:bodyPr>
-                      </wps:wsp>
-                      <wps:wsp>
-                        <wps:cNvPr id="1073741844" name="Shape 1073741844"/>
-                        <wps:cNvCnPr/>
-                        <wps:spPr>
-                          <a:xfrm flipV="1">
-                            <a:off x="926814" y="6983116"/>
-                            <a:ext cx="364469" cy="1"/>
-                          </a:xfrm>
-                          <a:prstGeom prst="line">
-                            <a:avLst/>
-                          </a:prstGeom>
-                          <a:noFill/>
-                          <a:ln w="25400" cap="flat">
-                            <a:solidFill>
-                              <a:srgbClr val="000000"/>
-                            </a:solidFill>
-                            <a:prstDash val="solid"/>
-                            <a:round/>
-                            <a:headEnd type="triangle" w="med" len="med"/>
-                            <a:tailEnd type="triangle" w="med" len="med"/>
-                          </a:ln>
-                          <a:effectLst/>
-                        </wps:spPr>
-                        <wps:bodyPr/>
-                      </wps:wsp>
-                      <wps:wsp>
-                        <wps:cNvPr id="1073741845" name="Shape 1073741845"/>
-                        <wps:cNvCnPr/>
-                        <wps:spPr>
-                          <a:xfrm>
-                            <a:off x="1848108" y="6983116"/>
-                            <a:ext cx="320966" cy="1"/>
-                          </a:xfrm>
-                          <a:prstGeom prst="line">
-                            <a:avLst/>
-                          </a:prstGeom>
-                          <a:noFill/>
-                          <a:ln w="25400" cap="flat">
-                            <a:solidFill>
-                              <a:srgbClr val="000000"/>
-                            </a:solidFill>
-                            <a:prstDash val="solid"/>
-                            <a:round/>
-                            <a:headEnd type="triangle" w="med" len="med"/>
-                            <a:tailEnd type="triangle" w="med" len="med"/>
-                          </a:ln>
-                          <a:effectLst/>
-                        </wps:spPr>
-                        <wps:bodyPr/>
-                      </wps:wsp>
-                      <wps:wsp>
-                        <wps:cNvPr id="1073741846" name="Shape 1073741846"/>
-                        <wps:cNvCnPr/>
-                        <wps:spPr>
-                          <a:xfrm flipH="1">
-                            <a:off x="668319" y="7199122"/>
-                            <a:ext cx="1" cy="349759"/>
-                          </a:xfrm>
-                          <a:prstGeom prst="line">
-                            <a:avLst/>
-                          </a:prstGeom>
-                          <a:noFill/>
-                          <a:ln w="25400" cap="flat">
-                            <a:solidFill>
-                              <a:srgbClr val="000000"/>
-                            </a:solidFill>
-                            <a:prstDash val="solid"/>
-                            <a:round/>
-                            <a:headEnd type="triangle" w="med" len="med"/>
-                            <a:tailEnd type="triangle" w="med" len="med"/>
-                          </a:ln>
-                          <a:effectLst/>
-                        </wps:spPr>
-                        <wps:bodyPr/>
-                      </wps:wsp>
-                      <wps:wsp>
-                        <wps:cNvPr id="1073741847" name="Shape 1073741847"/>
-                        <wps:cNvCnPr/>
-                        <wps:spPr>
-                          <a:xfrm>
-                            <a:off x="1569696" y="6394125"/>
-                            <a:ext cx="1" cy="335191"/>
-                          </a:xfrm>
-                          <a:prstGeom prst="line">
-                            <a:avLst/>
-                          </a:prstGeom>
-                          <a:noFill/>
-                          <a:ln w="25400" cap="flat">
-                            <a:solidFill>
-                              <a:srgbClr val="000000"/>
-                            </a:solidFill>
-                            <a:prstDash val="solid"/>
-                            <a:round/>
-                            <a:headEnd type="triangle" w="med" len="med"/>
-                            <a:tailEnd type="triangle" w="med" len="med"/>
-                          </a:ln>
-                          <a:effectLst/>
-                        </wps:spPr>
-                        <wps:bodyPr/>
-                      </wps:wsp>
-                      <wps:wsp>
-                        <wps:cNvPr id="1073741848" name="Shape 1073741848"/>
-                        <wps:cNvSpPr/>
-                        <wps:spPr>
-                          <a:xfrm>
-                            <a:off x="382688" y="6742015"/>
-                            <a:ext cx="531427" cy="482204"/>
-                          </a:xfrm>
-                          <a:prstGeom prst="rect">
-                            <a:avLst/>
-                          </a:prstGeom>
-                          <a:solidFill>
-                            <a:srgbClr val="FFFFFF"/>
-                          </a:solidFill>
-                          <a:ln w="25400" cap="flat">
-                            <a:solidFill>
-                              <a:srgbClr val="000000"/>
-                            </a:solidFill>
-                            <a:prstDash val="solid"/>
-                            <a:round/>
-                          </a:ln>
-                          <a:effectLst/>
-                        </wps:spPr>
-                        <wps:txbx>
-                          <w:txbxContent>
-                            <w:p>
-                              <w:pPr>
-                                <w:pStyle w:val="Label"/>
-                                <w:jc w:val="center"/>
-                              </w:pPr>
-                              <w:r>
-                                <w:rPr>
-                                  <w:sz w:val="34"/>
-                                  <w:szCs w:val="34"/>
-                                </w:rPr>
-                                <w:t>M</w:t>
-                              </w:r>
-                            </w:p>
-                          </w:txbxContent>
-                        </wps:txbx>
-                        <wps:bodyPr wrap="square" lIns="101600" tIns="101600" rIns="101600" bIns="101600" numCol="1" anchor="ctr">
-                          <a:noAutofit/>
-                        </wps:bodyPr>
-                      </wps:wsp>
-                      <wps:wsp>
-                        <wps:cNvPr id="1073741849" name="Shape 1073741849"/>
-                        <wps:cNvSpPr/>
-                        <wps:spPr>
-                          <a:xfrm>
-                            <a:off x="1215303" y="6021268"/>
-                            <a:ext cx="656665" cy="354847"/>
-                          </a:xfrm>
-                          <a:prstGeom prst="rect">
-                            <a:avLst/>
-                          </a:prstGeom>
-                          <a:solidFill>
-                            <a:srgbClr val="FFFFFF"/>
-                          </a:solidFill>
-                          <a:ln w="25400" cap="flat">
-                            <a:solidFill>
-                              <a:srgbClr val="000000"/>
-                            </a:solidFill>
-                            <a:prstDash val="solid"/>
-                            <a:round/>
-                          </a:ln>
-                          <a:effectLst/>
-                        </wps:spPr>
-                        <wps:txbx>
-                          <w:txbxContent>
-                            <w:p>
-                              <w:pPr>
-                                <w:pStyle w:val="Label"/>
-                                <w:jc w:val="center"/>
-                              </w:pPr>
-                              <w:r>
-                                <w:rPr>
-                                  <w:sz w:val="18"/>
-                                  <w:szCs w:val="18"/>
-                                </w:rPr>
-                                <w:t>Routers</w:t>
-                              </w:r>
-                            </w:p>
-                          </w:txbxContent>
-                        </wps:txbx>
-                        <wps:bodyPr wrap="square" lIns="101600" tIns="101600" rIns="101600" bIns="101600" numCol="1" anchor="ctr">
-                          <a:noAutofit/>
-                        </wps:bodyPr>
-                      </wps:wsp>
-                      <wps:wsp>
-                        <wps:cNvPr id="1073741850" name="Shape 1073741850"/>
-                        <wps:cNvSpPr txBox="1"/>
-                        <wps:spPr>
-                          <a:xfrm>
-                            <a:off x="369988" y="5643880"/>
-                            <a:ext cx="1453720" cy="364689"/>
-                          </a:xfrm>
-                          <a:prstGeom prst="rect">
-                            <a:avLst/>
-                          </a:prstGeom>
-                          <a:noFill/>
-                          <a:ln w="12700" cap="flat">
-                            <a:noFill/>
-                            <a:miter lim="400000"/>
-                          </a:ln>
-                          <a:effectLst/>
-                        </wps:spPr>
-                        <wps:txbx>
-                          <w:txbxContent>
-                            <w:p>
-                              <w:pPr>
-                                <w:pStyle w:val="Caption"/>
-                                <w:tabs>
-                                  <w:tab w:val="left" w:pos="1440"/>
-                                </w:tabs>
-                              </w:pPr>
-                              <w:r>
-                                <w:rPr>
-                                  <w:sz w:val="24"/>
-                                  <w:szCs w:val="24"/>
-                                </w:rPr>
-                                <w:t>MVC - Framework</w:t>
-                              </w:r>
-                            </w:p>
-                          </w:txbxContent>
-                        </wps:txbx>
-                        <wps:bodyPr wrap="square" lIns="50800" tIns="50800" rIns="50800" bIns="50800" numCol="1" anchor="t">
-                          <a:noAutofit/>
-                        </wps:bodyPr>
-                      </wps:wsp>
-                      <wps:wsp>
-                        <wps:cNvPr id="1073741851" name="Shape 1073741851"/>
-                        <wps:cNvCnPr/>
-                        <wps:spPr>
-                          <a:xfrm flipV="1">
-                            <a:off x="981000" y="6198720"/>
-                            <a:ext cx="222250" cy="6123"/>
-                          </a:xfrm>
-                          <a:prstGeom prst="line">
-                            <a:avLst/>
-                          </a:prstGeom>
-                          <a:noFill/>
-                          <a:ln w="12700" cap="flat">
-                            <a:solidFill>
-                              <a:srgbClr val="000000"/>
-                            </a:solidFill>
-                            <a:prstDash val="solid"/>
-                            <a:round/>
-                            <a:tailEnd type="triangle" w="med" len="med"/>
-                          </a:ln>
-                          <a:effectLst/>
-                        </wps:spPr>
-                        <wps:bodyPr/>
-                      </wps:wsp>
-                      <wps:wsp>
-                        <wps:cNvPr id="1073741852" name="Shape 1073741852"/>
-                        <wps:cNvSpPr txBox="1"/>
-                        <wps:spPr>
-                          <a:xfrm>
-                            <a:off x="369988" y="6056947"/>
-                            <a:ext cx="686730" cy="283488"/>
-                          </a:xfrm>
-                          <a:prstGeom prst="rect">
-                            <a:avLst/>
-                          </a:prstGeom>
-                          <a:noFill/>
-                          <a:ln w="12700" cap="flat">
-                            <a:noFill/>
-                            <a:miter lim="400000"/>
-                          </a:ln>
-                          <a:effectLst/>
-                        </wps:spPr>
-                        <wps:txbx>
-                          <w:txbxContent>
-                            <w:p>
-                              <w:pPr>
-                                <w:pStyle w:val="Caption"/>
-                              </w:pPr>
-                              <w:r>
-                                <w:rPr>
-                                  <w:sz w:val="24"/>
-                                  <w:szCs w:val="24"/>
-                                </w:rPr>
-                                <w:t>Request</w:t>
-                              </w:r>
-                            </w:p>
-                          </w:txbxContent>
-                        </wps:txbx>
-                        <wps:bodyPr wrap="square" lIns="50800" tIns="50800" rIns="50800" bIns="50800" numCol="1" anchor="t">
-                          <a:noAutofit/>
-                        </wps:bodyPr>
-                      </wps:wsp>
-                      <wps:wsp>
-                        <wps:cNvPr id="1073741853" name="Shape 1073741853"/>
-                        <wps:cNvCnPr/>
-                        <wps:spPr>
-                          <a:xfrm flipV="1">
-                            <a:off x="2447661" y="6230692"/>
-                            <a:ext cx="1" cy="514219"/>
-                          </a:xfrm>
-                          <a:prstGeom prst="line">
-                            <a:avLst/>
-                          </a:prstGeom>
-                          <a:noFill/>
-                          <a:ln w="12700" cap="flat">
-                            <a:solidFill>
-                              <a:srgbClr val="000000"/>
-                            </a:solidFill>
-                            <a:prstDash val="solid"/>
-                            <a:round/>
-                            <a:tailEnd type="triangle" w="med" len="med"/>
-                          </a:ln>
-                          <a:effectLst/>
-                        </wps:spPr>
-                        <wps:bodyPr/>
-                      </wps:wsp>
-                      <wps:wsp>
-                        <wps:cNvPr id="1073741854" name="Shape 1073741854"/>
-                        <wps:cNvSpPr txBox="1"/>
-                        <wps:spPr>
-                          <a:xfrm>
-                            <a:off x="2018850" y="6036627"/>
-                            <a:ext cx="816632" cy="283489"/>
-                          </a:xfrm>
-                          <a:prstGeom prst="rect">
-                            <a:avLst/>
-                          </a:prstGeom>
-                          <a:noFill/>
-                          <a:ln w="12700" cap="flat">
-                            <a:noFill/>
-                            <a:miter lim="400000"/>
-                          </a:ln>
-                          <a:effectLst/>
-                        </wps:spPr>
-                        <wps:txbx>
-                          <w:txbxContent>
-                            <w:p>
-                              <w:pPr>
-                                <w:pStyle w:val="Caption"/>
-                              </w:pPr>
-                              <w:r>
-                                <w:rPr>
-                                  <w:sz w:val="24"/>
-                                  <w:szCs w:val="24"/>
-                                </w:rPr>
-                                <w:t>Response</w:t>
-                              </w:r>
-                            </w:p>
-                          </w:txbxContent>
-                        </wps:txbx>
-                        <wps:bodyPr wrap="square" lIns="50800" tIns="50800" rIns="50800" bIns="50800" numCol="1" anchor="t">
-                          <a:noAutofit/>
-                        </wps:bodyPr>
-                      </wps:wsp>
-                    </wpg:wgp>
-                  </a:graphicData>
-                </a:graphic>
-              </wp:anchor>
-            </w:drawing>
-          </mc:Choice>
-          <mc:Fallback>
-            <w:pict>
-              <v:group id="officeArt object" o:spid="_x0000_s1026" style="position:absolute;margin-left:23.8pt;margin-top:99.8pt;width:547.4pt;height:653.9pt;z-index:251659264;mso-wrap-distance-left:12pt;mso-wrap-distance-top:12pt;mso-wrap-distance-right:12pt;mso-wrap-distance-bottom:12pt;mso-position-horizontal-relative:page;mso-position-vertical-relative:page" coordsize="69518,83043" o:gfxdata="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">
-                <v:group id="Group 1073741827" o:spid="_x0000_s1027" style="position:absolute;left:14085;width:48893;height:12700" coordsize="48893,12700" o:gfxdata="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">
-                  <v:rect id="Shape 1073741825" o:spid="_x0000_s1028" style="position:absolute;width:48893;height:12700;visibility:visible;mso-wrap-style:square;v-text-anchor:top" o:gfxdata="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" strokecolor="#00a2ff [3204]" strokeweight="2pt">
-                    <v:stroke joinstyle="round"/>
-                  </v:rect>
-                  <v:shapetype id="_x0000_t202" coordsize="21600,21600" o:spt="202" path="m,l,21600r21600,l21600,xe">
-                    <v:stroke joinstyle="miter"/>
-                    <v:path gradientshapeok="t" o:connecttype="rect"/>
-                  </v:shapetype>
-                  <v:shape id="Shape 1073741826" o:spid="_x0000_s1029" type="#_x0000_t202" style="position:absolute;left:20936;top:4457;width:7020;height:3785;visibility:visible;mso-wrap-style:square;v-text-anchor:top" o:gfxdata="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" filled="f" stroked="f" strokeweight="1pt">
-                    <v:stroke miterlimit="4"/>
-                    <v:textbox inset="4pt,4pt,4pt,4pt">
-                      <w:txbxContent>
-                        <w:p>
-                          <w:pPr>
-                            <w:pStyle w:val="Caption"/>
-                          </w:pPr>
-                          <w:proofErr w:type="spellStart"/>
-                          <w:r>
-                            <w:t>React</w:t>
-                          </w:r>
-                          <w:proofErr w:type="spellEnd"/>
-                        </w:p>
-                      </w:txbxContent>
-                    </v:textbox>
-                  </v:shape>
-                </v:group>
-                <v:group id="Group 1073741830" o:spid="_x0000_s1030" style="position:absolute;left:14212;top:41823;width:48639;height:12700" coordsize="48639,12700" o:gfxdata="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">
-                  <v:rect id="Shape 1073741828" o:spid="_x0000_s1031" style="position:absolute;width:48639;height:12700;visibility:visible;mso-wrap-style:square;v-text-anchor:top" o:gfxdata="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" strokecolor="#ff2600" strokeweight="2pt">
-                    <v:stroke joinstyle="round"/>
-                  </v:rect>
-                  <v:shape id="Shape 1073741829" o:spid="_x0000_s1032" type="#_x0000_t202" style="position:absolute;left:10664;top:3340;width:27310;height:6019;visibility:visible;mso-wrap-style:square;v-text-anchor:top" o:gfxdata="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" filled="f" stroked="f" strokeweight="1pt">
-                    <v:stroke miterlimit="4"/>
-                    <v:textbox inset="4pt,4pt,4pt,4pt">
-                      <w:txbxContent>
-                        <w:p>
-                          <w:pPr>
-                            <w:pStyle w:val="Caption"/>
-                            <w:tabs>
-                              <w:tab w:val="left" w:pos="1440"/>
-                              <w:tab w:val="left" w:pos="2880"/>
-                            </w:tabs>
-                            <w:jc w:val="center"/>
-                            <w:rPr>
-                              <w:lang w:val="en-GB"/>
-                            </w:rPr>
-                          </w:pPr>
-                          <w:r>
-                            <w:rPr>
-                              <w:lang w:val="en-GB"/>
-                            </w:rPr>
-                            <w:t>Homestead</w:t>
-                          </w:r>
-                        </w:p>
-                        <w:p>
-                          <w:pPr>
-                            <w:pStyle w:val="Caption"/>
-                            <w:tabs>
-                              <w:tab w:val="left" w:pos="1440"/>
-                              <w:tab w:val="left" w:pos="2880"/>
-                            </w:tabs>
-                            <w:jc w:val="center"/>
-                            <w:rPr>
-                              <w:lang w:val="en-GB"/>
-                            </w:rPr>
-                          </w:pPr>
-                          <w:r>
-                            <w:rPr>
-                              <w:sz w:val="28"/>
-                              <w:szCs w:val="28"/>
-                              <w:lang w:val="en-GB"/>
-                            </w:rPr>
-                            <w:t>(Ubuntu mit PHP, Laravel, MySql)</w:t>
-                          </w:r>
-                        </w:p>
-                      </w:txbxContent>
-                    </v:textbox>
-                  </v:shape>
-                </v:group>
-                <v:line id="Shape 1073741831" o:spid="_x0000_s1033" style="position:absolute;flip:x;visibility:visible;mso-wrap-style:square" from="17115,12700" to="17115,41823" o:connectortype="straight" o:gfxdata="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" strokeweight="2pt">
-                  <v:stroke endarrow="block"/>
-                </v:line>
-                <v:line id="Shape 1073741832" o:spid="_x0000_s1034" style="position:absolute;flip:y;visibility:visible;mso-wrap-style:square" from="20343,12733" to="20343,41823" o:connectortype="straight" o:gfxdata="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" strokeweight="2pt">
-                  <v:stroke endarrow="block"/>
-                </v:line>
-                <v:shape id="Shape 1073741833" o:spid="_x0000_s1035" type="#_x0000_t202" style="position:absolute;left:10791;top:13688;width:5715;height:7065;visibility:visible;mso-wrap-style:square;v-text-anchor:top" o:gfxdata="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" filled="f" stroked="f" strokeweight="1pt">
-                  <v:stroke miterlimit="4"/>
-                  <v:textbox inset="4pt,4pt,4pt,4pt">
-                    <w:txbxContent>
-                      <w:p>
-                        <w:pPr>
-                          <w:pStyle w:val="Caption"/>
-                          <w:rPr>
-                            <w:sz w:val="28"/>
-                            <w:szCs w:val="28"/>
-                          </w:rPr>
-                        </w:pPr>
-                        <w:r>
-                          <w:rPr>
-                            <w:sz w:val="28"/>
-                            <w:szCs w:val="28"/>
-                          </w:rPr>
-                          <w:t>REST</w:t>
-                        </w:r>
-                      </w:p>
-                      <w:p>
-                        <w:pPr>
-                          <w:pStyle w:val="Caption"/>
-                          <w:rPr>
-                            <w:sz w:val="28"/>
-                            <w:szCs w:val="28"/>
-                          </w:rPr>
-                        </w:pPr>
-                        <w:r>
-                          <w:rPr>
-                            <w:sz w:val="28"/>
-                            <w:szCs w:val="28"/>
-                          </w:rPr>
-                          <w:t>via</w:t>
-                        </w:r>
-                      </w:p>
-                      <w:p>
-                        <w:pPr>
-                          <w:pStyle w:val="Caption"/>
-                        </w:pPr>
-                        <w:r>
-                          <w:rPr>
-                            <w:sz w:val="28"/>
-                            <w:szCs w:val="28"/>
-                          </w:rPr>
-                          <w:t>HTTP</w:t>
-                        </w:r>
-                      </w:p>
-                    </w:txbxContent>
-                  </v:textbox>
-                </v:shape>
-                <v:shape id="Shape 1073741834" o:spid="_x0000_s1036" type="#_x0000_t202" style="position:absolute;left:20952;top:13688;width:20746;height:9876;visibility:visible;mso-wrap-style:square;v-text-anchor:top" o:gfxdata="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" filled="f" stroked="f" strokeweight="1pt">
-                  <v:stroke miterlimit="4"/>
-                  <v:textbox inset="4pt,4pt,4pt,4pt">
-                    <w:txbxContent>
-                      <w:p>
-                        <w:pPr>
-                          <w:pStyle w:val="Caption"/>
-                          <w:tabs>
-                            <w:tab w:val="left" w:pos="1440"/>
-                            <w:tab w:val="left" w:pos="2880"/>
-                          </w:tabs>
-                          <w:rPr>
-                            <w:sz w:val="24"/>
-                            <w:szCs w:val="24"/>
-                          </w:rPr>
-                        </w:pPr>
-                        <w:hyperlink r:id="rId10" w:history="1">
-                          <w:r>
-                            <w:rPr>
-                              <w:rStyle w:val="Hyperlink0"/>
-                              <w:sz w:val="24"/>
-                              <w:szCs w:val="24"/>
-                            </w:rPr>
-                            <w:t>https://localhost:8080</w:t>
-                          </w:r>
-                        </w:hyperlink>
-                      </w:p>
-                      <w:p>
-                        <w:pPr>
-                          <w:pStyle w:val="Caption"/>
-                          <w:tabs>
-                            <w:tab w:val="left" w:pos="1440"/>
-                            <w:tab w:val="left" w:pos="2880"/>
-                          </w:tabs>
-                          <w:rPr>
-                            <w:sz w:val="24"/>
-                            <w:szCs w:val="24"/>
-                          </w:rPr>
-                        </w:pPr>
-                        <w:r>
-                          <w:rPr>
-                            <w:sz w:val="24"/>
-                            <w:szCs w:val="24"/>
-                          </w:rPr>
-                          <w:t>/</w:t>
-                        </w:r>
-                        <w:proofErr w:type="spellStart"/>
-                        <w:r>
-                          <w:rPr>
-                            <w:sz w:val="24"/>
-                            <w:szCs w:val="24"/>
-                          </w:rPr>
-                          <w:t>api</w:t>
-                        </w:r>
-                        <w:proofErr w:type="spellEnd"/>
-                        <w:r>
-                          <w:rPr>
-                            <w:sz w:val="24"/>
-                            <w:szCs w:val="24"/>
-                          </w:rPr>
-                          <w:t>/v1/&lt;</w:t>
-                        </w:r>
-                        <w:proofErr w:type="spellStart"/>
-                        <w:r>
-                          <w:rPr>
-                            <w:sz w:val="24"/>
-                            <w:szCs w:val="24"/>
-                          </w:rPr>
-                          <w:t>models</w:t>
-                        </w:r>
-                        <w:proofErr w:type="spellEnd"/>
-                        <w:r>
-                          <w:rPr>
-                            <w:sz w:val="24"/>
-                            <w:szCs w:val="24"/>
-                          </w:rPr>
-                          <w:t>&gt;</w:t>
-                        </w:r>
-                      </w:p>
-                      <w:p>
-                        <w:pPr>
-                          <w:pStyle w:val="Caption"/>
-                          <w:tabs>
-                            <w:tab w:val="left" w:pos="1440"/>
-                            <w:tab w:val="left" w:pos="2880"/>
-                          </w:tabs>
-                          <w:rPr>
-                            <w:sz w:val="24"/>
-                            <w:szCs w:val="24"/>
-                          </w:rPr>
-                        </w:pPr>
-                      </w:p>
-                      <w:p>
-                        <w:pPr>
-                          <w:pStyle w:val="Caption"/>
-                          <w:tabs>
-                            <w:tab w:val="left" w:pos="1440"/>
-                            <w:tab w:val="left" w:pos="2880"/>
-                          </w:tabs>
-                          <w:rPr>
-                            <w:sz w:val="24"/>
-                            <w:szCs w:val="24"/>
-                          </w:rPr>
-                        </w:pPr>
-                        <w:r>
-                          <w:rPr>
-                            <w:sz w:val="24"/>
-                            <w:szCs w:val="24"/>
-                          </w:rPr>
-                          <w:t>GET: alle Einträge</w:t>
-                        </w:r>
-                      </w:p>
-                      <w:p>
-                        <w:pPr>
-                          <w:pStyle w:val="Caption"/>
-                          <w:tabs>
-                            <w:tab w:val="left" w:pos="1440"/>
-                            <w:tab w:val="left" w:pos="2880"/>
-                          </w:tabs>
-                        </w:pPr>
-                        <w:r>
-                          <w:rPr>
-                            <w:sz w:val="24"/>
-                            <w:szCs w:val="24"/>
-                          </w:rPr>
-                          <w:t>GET mit ID: einzelner Eintrag</w:t>
-                        </w:r>
-                      </w:p>
-                    </w:txbxContent>
-                  </v:textbox>
-                </v:shape>
-                <v:line id="Shape 1073741835" o:spid="_x0000_s1037" style="position:absolute;flip:y;visibility:visible;mso-wrap-style:square" from="60162,12733" to="60162,41823" o:connectortype="straight" o:gfxdata="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" strokeweight="2pt">
-                  <v:stroke endarrow="block"/>
-                </v:line>
-                <v:shape id="Shape 1073741836" o:spid="_x0000_s1038" type="#_x0000_t202" style="position:absolute;left:39674;top:37146;width:20488;height:4677;visibility:visible;mso-wrap-style:square;v-text-anchor:top" o:gfxdata="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" filled="f" stroked="f" strokeweight="1pt">
-                  <v:stroke miterlimit="4"/>
-                  <v:textbox inset="4pt,4pt,4pt,4pt">
-                    <w:txbxContent>
-                      <w:p>
-                        <w:pPr>
-                          <w:pStyle w:val="Caption"/>
-                          <w:tabs>
-                            <w:tab w:val="left" w:pos="1440"/>
-                            <w:tab w:val="left" w:pos="2880"/>
-                          </w:tabs>
-                          <w:rPr>
-                            <w:sz w:val="24"/>
-                            <w:szCs w:val="24"/>
-                          </w:rPr>
-                        </w:pPr>
-                        <w:proofErr w:type="spellStart"/>
-                        <w:r>
-                          <w:rPr>
-                            <w:sz w:val="24"/>
-                            <w:szCs w:val="24"/>
-                          </w:rPr>
-                          <w:t>npm</w:t>
-                        </w:r>
-                        <w:proofErr w:type="spellEnd"/>
-                        <w:r>
-                          <w:rPr>
-                            <w:sz w:val="24"/>
-                            <w:szCs w:val="24"/>
-                          </w:rPr>
-                          <w:t xml:space="preserve"> </w:t>
-                        </w:r>
-                        <w:proofErr w:type="spellStart"/>
-                        <w:r>
-                          <w:rPr>
-                            <w:sz w:val="24"/>
-                            <w:szCs w:val="24"/>
-                          </w:rPr>
-                          <w:t>run</w:t>
-                        </w:r>
-                        <w:proofErr w:type="spellEnd"/>
-                        <w:r>
-                          <w:rPr>
-                            <w:sz w:val="24"/>
-                            <w:szCs w:val="24"/>
-                          </w:rPr>
-                          <w:t xml:space="preserve"> </w:t>
-                        </w:r>
-                        <w:proofErr w:type="spellStart"/>
-                        <w:r>
-                          <w:rPr>
-                            <w:sz w:val="24"/>
-                            <w:szCs w:val="24"/>
-                          </w:rPr>
-                          <w:t>build</w:t>
-                        </w:r>
-                        <w:proofErr w:type="spellEnd"/>
-                      </w:p>
-                      <w:p>
-                        <w:pPr>
-                          <w:pStyle w:val="Caption"/>
-                          <w:tabs>
-                            <w:tab w:val="left" w:pos="1440"/>
-                            <w:tab w:val="left" w:pos="2880"/>
-                          </w:tabs>
-                        </w:pPr>
-                        <w:r>
-                          <w:rPr>
-                            <w:sz w:val="24"/>
-                            <w:szCs w:val="24"/>
-                          </w:rPr>
-                          <w:t>(fertig gepackte Applikation)</w:t>
-                        </w:r>
-                      </w:p>
-                    </w:txbxContent>
-                  </v:textbox>
-                </v:shape>
-                <v:line id="Shape 1073741837" o:spid="_x0000_s1039" style="position:absolute;visibility:visible;mso-wrap-style:square" from="0,27908" to="69518,27908" o:connectortype="straight" o:gfxdata="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" strokeweight="2pt">
-                  <v:stroke endcap="round"/>
-                </v:line>
-                <v:shape id="Shape 1073741838" o:spid="_x0000_s1040" type="#_x0000_t202" style="position:absolute;left:837;top:24627;width:8431;height:2651;visibility:visible;mso-wrap-style:square;v-text-anchor:top" o:gfxdata="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" filled="f" stroked="f" strokeweight="1pt">
-                  <v:stroke miterlimit="4"/>
-                  <v:textbox inset="4pt,4pt,4pt,4pt">
-                    <w:txbxContent>
-                      <w:p>
-                        <w:pPr>
-                          <w:pStyle w:val="Caption"/>
-                        </w:pPr>
-                        <w:r>
-                          <w:rPr>
-                            <w:sz w:val="28"/>
-                            <w:szCs w:val="28"/>
-                          </w:rPr>
-                          <w:t>Frontend</w:t>
-                        </w:r>
-                      </w:p>
-                    </w:txbxContent>
-                  </v:textbox>
-                </v:shape>
-                <v:shape id="Shape 1073741839" o:spid="_x0000_s1041" type="#_x0000_t202" style="position:absolute;left:837;top:28854;width:8431;height:2651;visibility:visible;mso-wrap-style:square;v-text-anchor:top" o:gfxdata="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" filled="f" stroked="f" strokeweight="1pt">
-                  <v:stroke miterlimit="4"/>
-                  <v:textbox inset="4pt,4pt,4pt,4pt">
-                    <w:txbxContent>
-                      <w:p>
-                        <w:pPr>
-                          <w:pStyle w:val="Caption"/>
-                        </w:pPr>
-                        <w:r>
-                          <w:rPr>
-                            <w:sz w:val="28"/>
-                            <w:szCs w:val="28"/>
-                          </w:rPr>
-                          <w:t>Backend</w:t>
-                        </w:r>
-                      </w:p>
-                    </w:txbxContent>
-                  </v:textbox>
-                </v:shape>
-                <v:rect id="Shape 1073741840" o:spid="_x0000_s1042" style="position:absolute;left:3164;top:56618;width:25065;height:26425;visibility:visible;mso-wrap-style:square;v-text-anchor:top" o:gfxdata="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" strokecolor="#797979" strokeweight="2pt">
-                  <v:stroke joinstyle="round" endcap="round"/>
-                </v:rect>
-                <v:rect id="Shape 1073741841" o:spid="_x0000_s1043" style="position:absolute;left:13039;top:67420;width:5315;height:4822;visibility:visible;mso-wrap-style:square;v-text-anchor:middle" o:gfxdata="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" strokeweight="2pt">
-                  <v:stroke joinstyle="round"/>
-                  <v:textbox inset="8pt,8pt,8pt,8pt">
-                    <w:txbxContent>
-                      <w:p>
-                        <w:pPr>
-                          <w:pStyle w:val="Label"/>
-                          <w:jc w:val="center"/>
-                        </w:pPr>
-                        <w:r>
-                          <w:rPr>
-                            <w:sz w:val="34"/>
-                            <w:szCs w:val="34"/>
-                          </w:rPr>
-                          <w:t>V</w:t>
-                        </w:r>
-                      </w:p>
-                    </w:txbxContent>
-                  </v:textbox>
-                </v:rect>
-                <v:rect id="Shape 1073741842" o:spid="_x0000_s1044" style="position:absolute;left:21817;top:67420;width:5315;height:4822;visibility:visible;mso-wrap-style:square;v-text-anchor:middle" o:gfxdata="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" strokeweight="2pt">
-                  <v:stroke joinstyle="round"/>
-                  <v:textbox inset="8pt,8pt,8pt,8pt">
-                    <w:txbxContent>
-                      <w:p>
-                        <w:pPr>
-                          <w:pStyle w:val="Label"/>
-                          <w:jc w:val="center"/>
-                        </w:pPr>
-                        <w:r>
-                          <w:rPr>
-                            <w:sz w:val="34"/>
-                            <w:szCs w:val="34"/>
-                          </w:rPr>
-                          <w:t>C</w:t>
-                        </w:r>
-                      </w:p>
-                    </w:txbxContent>
-                  </v:textbox>
-                </v:rect>
-                <v:shape id="Shape 1073741843" o:spid="_x0000_s1045" style="position:absolute;left:4158;top:75555;width:5050;height:6666;visibility:visible;mso-wrap-style:square;v-text-anchor:middle" coordsize="19679,21600" o:spt="100" o:gfxdata="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" adj="-11796480,,5400" path="m9839,c7321,,4803,241,2882,724v-3843,965,-3843,2531,,3497c6724,5186,12954,5186,16796,4221v3843,-966,3843,-2532,,-3497c14875,241,12357,,9839,xm,3593l,18993v,1363,4405,2607,9839,2607c15273,21600,19678,20356,19678,18993r,-15400c18279,4621,14401,5357,9839,5357,5277,5357,1399,4621,,3593xe" strokeweight="2pt">
-                  <v:stroke joinstyle="round"/>
-                  <v:formulas/>
-                  <v:path arrowok="t" o:extrusionok="f" o:connecttype="custom" o:connectlocs="252502,333337;252502,333337;252502,333337;252502,333337" o:connectangles="0,90,180,270" textboxrect="0,0,19679,21600"/>
-                  <v:textbox inset="8pt,8pt,8pt,8pt">
-                    <w:txbxContent>
-                      <w:p>
-                        <w:pPr>
-                          <w:pStyle w:val="Label"/>
-                          <w:jc w:val="center"/>
-                        </w:pPr>
-                        <w:r>
-                          <w:rPr>
-                            <w:sz w:val="30"/>
-                            <w:szCs w:val="30"/>
-                          </w:rPr>
-                          <w:t>DB</w:t>
-                        </w:r>
-                      </w:p>
-                    </w:txbxContent>
-                  </v:textbox>
-                </v:shape>
-                <v:line id="Shape 1073741844" o:spid="_x0000_s1046" style="position:absolute;flip:y;visibility:visible;mso-wrap-style:square" from="9268,69831" to="12912,69831" o:connectortype="straight" o:gfxdata="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" strokeweight="2pt">
-                  <v:stroke startarrow="block" endarrow="block"/>
-                </v:line>
-                <v:line id="Shape 1073741845" o:spid="_x0000_s1047" style="position:absolute;visibility:visible;mso-wrap-style:square" from="18481,69831" to="21690,69831" o:connectortype="straight" o:gfxdata="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" strokeweight="2pt">
-                  <v:stroke startarrow="block" endarrow="block"/>
-                </v:line>
-                <v:line id="Shape 1073741846" o:spid="_x0000_s1048" style="position:absolute;flip:x;visibility:visible;mso-wrap-style:square" from="6683,71991" to="6683,75488" o:connectortype="straight" o:gfxdata="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" strokeweight="2pt">
-                  <v:stroke startarrow="block" endarrow="block"/>
-                </v:line>
-                <v:line id="Shape 1073741847" o:spid="_x0000_s1049" style="position:absolute;visibility:visible;mso-wrap-style:square" from="15696,63941" to="15696,67293" o:connectortype="straight" o:gfxdata="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" strokeweight="2pt">
-                  <v:stroke startarrow="block" endarrow="block"/>
-                </v:line>
-                <v:rect id="Shape 1073741848" o:spid="_x0000_s1050" style="position:absolute;left:3826;top:67420;width:5315;height:4822;visibility:visible;mso-wrap-style:square;v-text-anchor:middle" o:gfxdata="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" strokeweight="2pt">
-                  <v:stroke joinstyle="round"/>
-                  <v:textbox inset="8pt,8pt,8pt,8pt">
-                    <w:txbxContent>
-                      <w:p>
-                        <w:pPr>
-                          <w:pStyle w:val="Label"/>
-                          <w:jc w:val="center"/>
-                        </w:pPr>
-                        <w:r>
-                          <w:rPr>
-                            <w:sz w:val="34"/>
-                            <w:szCs w:val="34"/>
-                          </w:rPr>
-                          <w:t>M</w:t>
-                        </w:r>
-                      </w:p>
-                    </w:txbxContent>
-                  </v:textbox>
-                </v:rect>
-                <v:rect id="Shape 1073741849" o:spid="_x0000_s1051" style="position:absolute;left:12153;top:60212;width:6566;height:3549;visibility:visible;mso-wrap-style:square;v-text-anchor:middle" o:gfxdata="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" strokeweight="2pt">
-                  <v:stroke joinstyle="round"/>
-                  <v:textbox inset="8pt,8pt,8pt,8pt">
-                    <w:txbxContent>
-                      <w:p>
-                        <w:pPr>
-                          <w:pStyle w:val="Label"/>
-                          <w:jc w:val="center"/>
-                        </w:pPr>
-                        <w:r>
-                          <w:rPr>
-                            <w:sz w:val="18"/>
-                            <w:szCs w:val="18"/>
-                          </w:rPr>
-                          <w:t>Routers</w:t>
-                        </w:r>
-                      </w:p>
-                    </w:txbxContent>
-                  </v:textbox>
-                </v:rect>
-                <v:shape id="Shape 1073741850" o:spid="_x0000_s1052" type="#_x0000_t202" style="position:absolute;left:3699;top:56438;width:14538;height:3647;visibility:visible;mso-wrap-style:square;v-text-anchor:top" o:gfxdata="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" filled="f" stroked="f" strokeweight="1pt">
-                  <v:stroke miterlimit="4"/>
-                  <v:textbox inset="4pt,4pt,4pt,4pt">
-                    <w:txbxContent>
-                      <w:p>
-                        <w:pPr>
-                          <w:pStyle w:val="Caption"/>
-                          <w:tabs>
-                            <w:tab w:val="left" w:pos="1440"/>
-                          </w:tabs>
-                        </w:pPr>
-                        <w:r>
-                          <w:rPr>
-                            <w:sz w:val="24"/>
-                            <w:szCs w:val="24"/>
-                          </w:rPr>
-                          <w:t>MVC - Framework</w:t>
-                        </w:r>
-                      </w:p>
-                    </w:txbxContent>
-                  </v:textbox>
-                </v:shape>
-                <v:line id="Shape 1073741851" o:spid="_x0000_s1053" style="position:absolute;flip:y;visibility:visible;mso-wrap-style:square" from="9810,61987" to="12032,62048" o:connectortype="straight" o:gfxdata="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" strokeweight="1pt">
-                  <v:stroke endarrow="block"/>
-                </v:line>
-                <v:shape id="Shape 1073741852" o:spid="_x0000_s1054" type="#_x0000_t202" style="position:absolute;left:3699;top:60569;width:6868;height:2835;visibility:visible;mso-wrap-style:square;v-text-anchor:top" o:gfxdata="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" filled="f" stroked="f" strokeweight="1pt">
-                  <v:stroke miterlimit="4"/>
-                  <v:textbox inset="4pt,4pt,4pt,4pt">
-                    <w:txbxContent>
-                      <w:p>
-                        <w:pPr>
-                          <w:pStyle w:val="Caption"/>
-                        </w:pPr>
-                        <w:r>
-                          <w:rPr>
-                            <w:sz w:val="24"/>
-                            <w:szCs w:val="24"/>
-                          </w:rPr>
-                          <w:t>Request</w:t>
-                        </w:r>
-                      </w:p>
-                    </w:txbxContent>
-                  </v:textbox>
-                </v:shape>
-                <v:line id="Shape 1073741853" o:spid="_x0000_s1055" style="position:absolute;flip:y;visibility:visible;mso-wrap-style:square" from="24476,62306" to="24476,67449" o:connectortype="straight" o:gfxdata="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" strokeweight="1pt">
-                  <v:stroke endarrow="block"/>
-                </v:line>
-                <v:shape id="Shape 1073741854" o:spid="_x0000_s1056" type="#_x0000_t202" style="position:absolute;left:20188;top:60366;width:8166;height:2835;visibility:visible;mso-wrap-style:square;v-text-anchor:top" o:gfxdata="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" filled="f" stroked="f" strokeweight="1pt">
-                  <v:stroke miterlimit="4"/>
-                  <v:textbox inset="4pt,4pt,4pt,4pt">
-                    <w:txbxContent>
-                      <w:p>
-                        <w:pPr>
-                          <w:pStyle w:val="Caption"/>
-                        </w:pPr>
-                        <w:r>
-                          <w:rPr>
-                            <w:sz w:val="24"/>
-                            <w:szCs w:val="24"/>
-                          </w:rPr>
-                          <w:t>Response</w:t>
-                        </w:r>
-                      </w:p>
-                    </w:txbxContent>
-                  </v:textbox>
-                </v:shape>
-                <w10:wrap type="topAndBottom" anchorx="page" anchory="page"/>
-              </v:group>
-            </w:pict>
-          </mc:Fallback>
-        </mc:AlternateContent>
-      </w:r>
-      <w:r>
-        <w:rPr>
-          <w:rFonts w:ascii="Arial Unicode MS" w:hAnsi="Arial Unicode MS"/>
           <w:sz w:val="24"/>
           <w:szCs w:val="24"/>
         </w:rPr>
@@ -2764,32 +995,217 @@
           <w:numId w:val="5"/>
         </w:numPr>
         <w:rPr>
-          <w:rFonts w:ascii="Arial" w:eastAsia="Arial" w:hAnsi="Arial" w:cs="Arial"/>
-          <w:sz w:val="32"/>
-          <w:szCs w:val="32"/>
-        </w:rPr>
-      </w:pPr>
-      <w:bookmarkStart w:id="2" w:name="_Toc"/>
-      <w:r>
-        <w:rPr>
           <w:rFonts w:ascii="Arial" w:hAnsi="Arial"/>
           <w:sz w:val="32"/>
           <w:szCs w:val="32"/>
         </w:rPr>
+      </w:pPr>
+      <w:bookmarkStart w:id="1" w:name="_Toc"/>
+      <w:r>
+        <w:rPr>
+          <w:rFonts w:ascii="Arial" w:hAnsi="Arial"/>
+          <w:sz w:val="32"/>
+          <w:szCs w:val="32"/>
+        </w:rPr>
         <w:lastRenderedPageBreak/>
         <w:t>Architektur</w:t>
       </w:r>
-      <w:bookmarkEnd w:id="2"/>
+      <w:bookmarkEnd w:id="1"/>
     </w:p>
     <w:p>
       <w:pPr>
         <w:pStyle w:val="Text"/>
       </w:pPr>
-      <w:r>
-        <w:rPr>
-          <w:rFonts w:ascii="Arial Unicode MS" w:eastAsia="Arial Unicode MS" w:hAnsi="Arial Unicode MS" w:cs="Arial Unicode MS"/>
+    </w:p>
+    <w:p>
+      <w:pPr>
+        <w:pStyle w:val="berschrift2"/>
+        <w:numPr>
+          <w:ilvl w:val="1"/>
+          <w:numId w:val="5"/>
+        </w:numPr>
+        <w:rPr>
+          <w:rFonts w:ascii="Arial" w:eastAsia="Arial" w:hAnsi="Arial" w:cs="Arial"/>
+        </w:rPr>
+      </w:pPr>
+      <w:bookmarkStart w:id="2" w:name="_GoBack"/>
+      <w:bookmarkEnd w:id="2"/>
+      <w:r>
+        <w:rPr>
+          <w:rFonts w:ascii="Arial" w:hAnsi="Arial"/>
+        </w:rPr>
+        <w:t>Backend</w:t>
+      </w:r>
+    </w:p>
+    <w:p>
+      <w:pPr>
+        <w:jc w:val="center"/>
+        <w:rPr>
+          <w:rFonts w:ascii="Arial Unicode MS" w:hAnsi="Arial Unicode MS" w:cs="Arial Unicode MS"/>
+        </w:rPr>
+      </w:pPr>
+      <w:r>
+        <w:rPr>
+          <w:rFonts w:ascii="Arial Unicode MS" w:hAnsi="Arial Unicode MS" w:cs="Arial Unicode MS"/>
+          <w:noProof/>
+          <w:lang w:val="de-DE"/>
+        </w:rPr>
+        <w:drawing>
+          <wp:inline distT="0" distB="0" distL="0" distR="0" wp14:anchorId="0F8725BB" wp14:editId="432D739C">
+            <wp:extent cx="5797379" cy="3739487"/>
+            <wp:effectExtent l="0" t="0" r="0" b="0"/>
+            <wp:docPr id="4" name="Picture 4"/>
+            <wp:cNvGraphicFramePr>
+              <a:graphicFrameLocks xmlns:a="http://schemas.openxmlformats.org/drawingml/2006/main" noChangeAspect="1"/>
+            </wp:cNvGraphicFramePr>
+            <a:graphic xmlns:a="http://schemas.openxmlformats.org/drawingml/2006/main">
+              <a:graphicData uri="http://schemas.openxmlformats.org/drawingml/2006/picture">
+                <pic:pic xmlns:pic="http://schemas.openxmlformats.org/drawingml/2006/picture">
+                  <pic:nvPicPr>
+                    <pic:cNvPr id="0" name="Picture 4"/>
+                    <pic:cNvPicPr>
+                      <a:picLocks noChangeAspect="1" noChangeArrowheads="1"/>
+                    </pic:cNvPicPr>
+                  </pic:nvPicPr>
+                  <pic:blipFill>
+                    <a:blip r:embed="rId9">
+                      <a:extLst>
+                        <a:ext uri="{28A0092B-C50C-407E-A947-70E740481C1C}">
+                          <a14:useLocalDpi xmlns:a14="http://schemas.microsoft.com/office/drawing/2010/main" val="0"/>
+                        </a:ext>
+                      </a:extLst>
+                    </a:blip>
+                    <a:srcRect/>
+                    <a:stretch>
+                      <a:fillRect/>
+                    </a:stretch>
+                  </pic:blipFill>
+                  <pic:spPr bwMode="auto">
+                    <a:xfrm>
+                      <a:off x="0" y="0"/>
+                      <a:ext cx="5816536" cy="3751844"/>
+                    </a:xfrm>
+                    <a:prstGeom prst="rect">
+                      <a:avLst/>
+                    </a:prstGeom>
+                    <a:noFill/>
+                    <a:ln>
+                      <a:noFill/>
+                    </a:ln>
+                  </pic:spPr>
+                </pic:pic>
+              </a:graphicData>
+            </a:graphic>
+          </wp:inline>
+        </w:drawing>
+      </w:r>
+    </w:p>
+    <w:p>
+      <w:pPr>
+        <w:pStyle w:val="berschrift2"/>
+        <w:numPr>
+          <w:ilvl w:val="1"/>
+          <w:numId w:val="5"/>
+        </w:numPr>
+        <w:rPr>
+          <w:rFonts w:ascii="Arial" w:eastAsia="Arial" w:hAnsi="Arial" w:cs="Arial"/>
+        </w:rPr>
+      </w:pPr>
+      <w:r>
+        <w:rPr>
+          <w:rFonts w:ascii="Arial" w:hAnsi="Arial"/>
+        </w:rPr>
+        <w:t>Frontend</w:t>
+      </w:r>
+    </w:p>
+    <w:p>
+      <w:pPr>
+        <w:jc w:val="center"/>
+      </w:pPr>
+      <w:r>
+        <w:rPr>
+          <w:rFonts w:ascii="Arial Unicode MS" w:hAnsi="Arial Unicode MS" w:cs="Arial Unicode MS"/>
+          <w:noProof/>
+        </w:rPr>
+        <w:drawing>
+          <wp:inline distT="0" distB="0" distL="0" distR="0" wp14:anchorId="05BF3693" wp14:editId="652D7C79">
+            <wp:extent cx="5622878" cy="4430447"/>
+            <wp:effectExtent l="0" t="0" r="0" b="8255"/>
+            <wp:docPr id="6" name="Picture 6"/>
+            <wp:cNvGraphicFramePr>
+              <a:graphicFrameLocks xmlns:a="http://schemas.openxmlformats.org/drawingml/2006/main" noChangeAspect="1"/>
+            </wp:cNvGraphicFramePr>
+            <a:graphic xmlns:a="http://schemas.openxmlformats.org/drawingml/2006/main">
+              <a:graphicData uri="http://schemas.openxmlformats.org/drawingml/2006/picture">
+                <pic:pic xmlns:pic="http://schemas.openxmlformats.org/drawingml/2006/picture">
+                  <pic:nvPicPr>
+                    <pic:cNvPr id="0" name="Picture 6"/>
+                    <pic:cNvPicPr>
+                      <a:picLocks noChangeAspect="1" noChangeArrowheads="1"/>
+                    </pic:cNvPicPr>
+                  </pic:nvPicPr>
+                  <pic:blipFill>
+                    <a:blip r:embed="rId10">
+                      <a:extLst>
+                        <a:ext uri="{28A0092B-C50C-407E-A947-70E740481C1C}">
+                          <a14:useLocalDpi xmlns:a14="http://schemas.microsoft.com/office/drawing/2010/main" val="0"/>
+                        </a:ext>
+                      </a:extLst>
+                    </a:blip>
+                    <a:srcRect/>
+                    <a:stretch>
+                      <a:fillRect/>
+                    </a:stretch>
+                  </pic:blipFill>
+                  <pic:spPr bwMode="auto">
+                    <a:xfrm>
+                      <a:off x="0" y="0"/>
+                      <a:ext cx="5631275" cy="4437063"/>
+                    </a:xfrm>
+                    <a:prstGeom prst="rect">
+                      <a:avLst/>
+                    </a:prstGeom>
+                    <a:noFill/>
+                    <a:ln>
+                      <a:noFill/>
+                    </a:ln>
+                  </pic:spPr>
+                </pic:pic>
+              </a:graphicData>
+            </a:graphic>
+          </wp:inline>
+        </w:drawing>
+      </w:r>
+      <w:r>
+        <w:rPr>
+          <w:rFonts w:ascii="Arial Unicode MS" w:hAnsi="Arial Unicode MS" w:cs="Arial Unicode MS"/>
+        </w:rPr>
+        <w:softHyphen/>
+      </w:r>
+      <w:r>
+        <w:rPr>
+          <w:rFonts w:ascii="Arial Unicode MS" w:hAnsi="Arial Unicode MS" w:cs="Arial Unicode MS"/>
+        </w:rPr>
+        <w:softHyphen/>
+      </w:r>
+      <w:r>
+        <w:rPr>
+          <w:rFonts w:ascii="Arial Unicode MS" w:hAnsi="Arial Unicode MS" w:cs="Arial Unicode MS"/>
         </w:rPr>
         <w:br w:type="page"/>
+      </w:r>
+      <w:r>
+        <w:rPr>
+          <w:rFonts w:ascii="Arial Unicode MS" w:hAnsi="Arial Unicode MS" w:cs="Arial Unicode MS"/>
+        </w:rPr>
+        <w:lastRenderedPageBreak/>
+        <w:softHyphen/>
+      </w:r>
+      <w:r>
+        <w:rPr>
+          <w:rFonts w:ascii="Arial Unicode MS" w:hAnsi="Arial Unicode MS" w:cs="Arial Unicode MS"/>
+        </w:rPr>
+        <w:softHyphen/>
       </w:r>
     </w:p>
     <w:p>
@@ -2808,8 +1224,13 @@
         <w:rPr>
           <w:rFonts w:ascii="Arial" w:hAnsi="Arial"/>
         </w:rPr>
-        <w:lastRenderedPageBreak/>
-        <w:t>Tools</w:t>
+        <w:t>T</w:t>
+      </w:r>
+      <w:r>
+        <w:rPr>
+          <w:rFonts w:ascii="Arial" w:hAnsi="Arial"/>
+        </w:rPr>
+        <w:t>ools</w:t>
       </w:r>
       <w:bookmarkEnd w:id="3"/>
     </w:p>
@@ -2874,21 +1295,7 @@
         <w:rPr>
           <w:rFonts w:ascii="Arial" w:hAnsi="Arial"/>
         </w:rPr>
-        <w:t xml:space="preserve"> </w:t>
-      </w:r>
-      <w:proofErr w:type="spellStart"/>
-      <w:r>
-        <w:rPr>
-          <w:rFonts w:ascii="Arial" w:hAnsi="Arial"/>
-        </w:rPr>
-        <w:t>React</w:t>
-      </w:r>
-      <w:proofErr w:type="spellEnd"/>
-      <w:r>
-        <w:rPr>
-          <w:rFonts w:ascii="Arial" w:hAnsi="Arial"/>
-        </w:rPr>
-        <w:t xml:space="preserve"> Food Truck</w:t>
+        <w:t xml:space="preserve"> React Food Truck</w:t>
       </w:r>
     </w:p>
     <w:p>
@@ -2902,14 +1309,12 @@
           <w:rFonts w:ascii="Arial" w:eastAsia="Arial" w:hAnsi="Arial" w:cs="Arial"/>
         </w:rPr>
       </w:pPr>
-      <w:proofErr w:type="spellStart"/>
       <w:r>
         <w:rPr>
           <w:rFonts w:ascii="Arial" w:eastAsia="Arial" w:hAnsi="Arial" w:cs="Arial"/>
         </w:rPr>
         <w:t>TypeScript</w:t>
       </w:r>
-      <w:proofErr w:type="spellEnd"/>
     </w:p>
     <w:p>
       <w:pPr>
@@ -2922,28 +1327,12 @@
           <w:rFonts w:ascii="Arial" w:eastAsia="Arial" w:hAnsi="Arial" w:cs="Arial"/>
         </w:rPr>
       </w:pPr>
-      <w:proofErr w:type="spellStart"/>
       <w:r>
         <w:rPr>
           <w:rFonts w:ascii="Arial" w:hAnsi="Arial"/>
         </w:rPr>
-        <w:t>Git</w:t>
-      </w:r>
-      <w:proofErr w:type="spellEnd"/>
-      <w:r>
-        <w:rPr>
-          <w:rFonts w:ascii="Arial" w:hAnsi="Arial"/>
-        </w:rPr>
-        <w:t xml:space="preserve"> </w:t>
-      </w:r>
-      <w:proofErr w:type="spellStart"/>
-      <w:r>
-        <w:rPr>
-          <w:rFonts w:ascii="Arial" w:hAnsi="Arial"/>
-        </w:rPr>
-        <w:t>Bash</w:t>
-      </w:r>
-      <w:proofErr w:type="spellEnd"/>
+        <w:t>Git Bash</w:t>
+      </w:r>
     </w:p>
     <w:p>
       <w:pPr>
@@ -2956,14 +1345,24 @@
           <w:rFonts w:ascii="Arial" w:eastAsia="Arial" w:hAnsi="Arial" w:cs="Arial"/>
         </w:rPr>
       </w:pPr>
-      <w:proofErr w:type="spellStart"/>
       <w:r>
         <w:rPr>
           <w:rFonts w:ascii="Arial" w:hAnsi="Arial"/>
         </w:rPr>
+        <w:softHyphen/>
+      </w:r>
+      <w:r>
+        <w:rPr>
+          <w:rFonts w:ascii="Arial" w:hAnsi="Arial"/>
+        </w:rPr>
+        <w:softHyphen/>
+      </w:r>
+      <w:r>
+        <w:rPr>
+          <w:rFonts w:ascii="Arial" w:hAnsi="Arial"/>
+        </w:rPr>
         <w:t>npm</w:t>
       </w:r>
-      <w:proofErr w:type="spellEnd"/>
     </w:p>
     <w:p>
       <w:pPr>
@@ -2976,7 +1375,6 @@
           <w:rFonts w:ascii="Arial" w:eastAsia="Arial" w:hAnsi="Arial" w:cs="Arial"/>
         </w:rPr>
       </w:pPr>
-      <w:proofErr w:type="spellStart"/>
       <w:r>
         <w:rPr>
           <w:rFonts w:ascii="Arial" w:hAnsi="Arial"/>
@@ -2989,7 +1387,6 @@
         </w:rPr>
         <w:t>eact</w:t>
       </w:r>
-      <w:proofErr w:type="spellEnd"/>
     </w:p>
     <w:p>
       <w:pPr>
@@ -3002,7 +1399,6 @@
           <w:rFonts w:ascii="Arial" w:eastAsia="Arial" w:hAnsi="Arial" w:cs="Arial"/>
         </w:rPr>
       </w:pPr>
-      <w:proofErr w:type="spellStart"/>
       <w:r>
         <w:rPr>
           <w:rFonts w:ascii="Arial" w:hAnsi="Arial"/>
@@ -3015,7 +1411,6 @@
         </w:rPr>
         <w:t>ntd</w:t>
       </w:r>
-      <w:proofErr w:type="spellEnd"/>
     </w:p>
     <w:p>
       <w:pPr>
@@ -3028,7 +1423,6 @@
           <w:rFonts w:ascii="Arial" w:eastAsia="Arial" w:hAnsi="Arial" w:cs="Arial"/>
         </w:rPr>
       </w:pPr>
-      <w:proofErr w:type="spellStart"/>
       <w:r>
         <w:rPr>
           <w:rFonts w:ascii="Arial" w:hAnsi="Arial"/>
@@ -3039,14 +1433,7 @@
         <w:rPr>
           <w:rFonts w:ascii="Arial" w:hAnsi="Arial"/>
         </w:rPr>
-        <w:t>eact</w:t>
-      </w:r>
-      <w:proofErr w:type="spellEnd"/>
-      <w:r>
-        <w:rPr>
-          <w:rFonts w:ascii="Arial" w:hAnsi="Arial"/>
-        </w:rPr>
-        <w:t>-</w:t>
+        <w:t>eact-</w:t>
       </w:r>
       <w:r>
         <w:rPr>
@@ -3072,14 +1459,12 @@
           <w:rFonts w:ascii="Arial" w:eastAsia="Arial" w:hAnsi="Arial" w:cs="Arial"/>
         </w:rPr>
       </w:pPr>
-      <w:proofErr w:type="spellStart"/>
       <w:r>
         <w:rPr>
           <w:rFonts w:ascii="Arial" w:hAnsi="Arial"/>
         </w:rPr>
         <w:t>axios</w:t>
       </w:r>
-      <w:proofErr w:type="spellEnd"/>
     </w:p>
     <w:p>
       <w:pPr>
@@ -3092,7 +1477,6 @@
           <w:rFonts w:ascii="Arial" w:eastAsia="Arial" w:hAnsi="Arial" w:cs="Arial"/>
         </w:rPr>
       </w:pPr>
-      <w:proofErr w:type="spellStart"/>
       <w:r>
         <w:rPr>
           <w:rFonts w:ascii="Arial" w:hAnsi="Arial"/>
@@ -3103,29 +1487,20 @@
         <w:rPr>
           <w:rFonts w:ascii="Arial" w:hAnsi="Arial"/>
         </w:rPr>
-        <w:t>est</w:t>
-      </w:r>
-      <w:proofErr w:type="spellEnd"/>
+        <w:t xml:space="preserve">est / </w:t>
+      </w:r>
       <w:r>
         <w:rPr>
           <w:rFonts w:ascii="Arial" w:hAnsi="Arial"/>
         </w:rPr>
-        <w:t xml:space="preserve"> / </w:t>
-      </w:r>
-      <w:proofErr w:type="spellStart"/>
+        <w:t>e</w:t>
+      </w:r>
       <w:r>
         <w:rPr>
           <w:rFonts w:ascii="Arial" w:hAnsi="Arial"/>
         </w:rPr>
-        <w:t>e</w:t>
-      </w:r>
-      <w:r>
-        <w:rPr>
-          <w:rFonts w:ascii="Arial" w:hAnsi="Arial"/>
-        </w:rPr>
         <w:t>nzyme</w:t>
       </w:r>
-      <w:proofErr w:type="spellEnd"/>
     </w:p>
     <w:p>
       <w:pPr>
@@ -3138,7 +1513,6 @@
           <w:rFonts w:ascii="Arial" w:eastAsia="Arial" w:hAnsi="Arial" w:cs="Arial"/>
         </w:rPr>
       </w:pPr>
-      <w:proofErr w:type="spellStart"/>
       <w:r>
         <w:rPr>
           <w:rFonts w:ascii="Arial" w:hAnsi="Arial"/>
@@ -3149,29 +1523,20 @@
         <w:rPr>
           <w:rFonts w:ascii="Arial" w:hAnsi="Arial"/>
         </w:rPr>
-        <w:t>lint</w:t>
-      </w:r>
-      <w:proofErr w:type="spellEnd"/>
+        <w:t xml:space="preserve">lint / </w:t>
+      </w:r>
       <w:r>
         <w:rPr>
           <w:rFonts w:ascii="Arial" w:hAnsi="Arial"/>
         </w:rPr>
-        <w:t xml:space="preserve"> / </w:t>
-      </w:r>
-      <w:proofErr w:type="spellStart"/>
+        <w:t>p</w:t>
+      </w:r>
       <w:r>
         <w:rPr>
           <w:rFonts w:ascii="Arial" w:hAnsi="Arial"/>
         </w:rPr>
-        <w:t>p</w:t>
-      </w:r>
-      <w:r>
-        <w:rPr>
-          <w:rFonts w:ascii="Arial" w:hAnsi="Arial"/>
-        </w:rPr>
         <w:t>rettier</w:t>
       </w:r>
-      <w:proofErr w:type="spellEnd"/>
     </w:p>
     <w:p>
       <w:pPr>
@@ -3212,14 +1577,12 @@
           <w:rFonts w:ascii="Arial" w:eastAsia="Arial" w:hAnsi="Arial" w:cs="Arial"/>
         </w:rPr>
       </w:pPr>
-      <w:proofErr w:type="spellStart"/>
       <w:r>
         <w:rPr>
           <w:rFonts w:ascii="Arial" w:hAnsi="Arial"/>
         </w:rPr>
         <w:t>PHPStorm</w:t>
       </w:r>
-      <w:proofErr w:type="spellEnd"/>
     </w:p>
     <w:p>
       <w:pPr>
@@ -3250,7 +1613,6 @@
           <w:rFonts w:ascii="Arial" w:eastAsia="Arial" w:hAnsi="Arial" w:cs="Arial"/>
         </w:rPr>
       </w:pPr>
-      <w:proofErr w:type="spellStart"/>
       <w:r>
         <w:rPr>
           <w:rFonts w:ascii="Arial" w:hAnsi="Arial"/>
@@ -3263,7 +1625,6 @@
         </w:rPr>
         <w:t>grant</w:t>
       </w:r>
-      <w:proofErr w:type="spellEnd"/>
     </w:p>
     <w:p>
       <w:pPr>
@@ -3294,14 +1655,12 @@
           <w:rFonts w:ascii="Arial" w:eastAsia="Arial" w:hAnsi="Arial" w:cs="Arial"/>
         </w:rPr>
       </w:pPr>
-      <w:proofErr w:type="spellStart"/>
       <w:r>
         <w:rPr>
           <w:rFonts w:ascii="Arial" w:hAnsi="Arial"/>
         </w:rPr>
         <w:t>Laravel</w:t>
       </w:r>
-      <w:proofErr w:type="spellEnd"/>
     </w:p>
     <w:p>
       <w:pPr>
@@ -3314,28 +1673,12 @@
           <w:rFonts w:ascii="Arial" w:eastAsia="Arial" w:hAnsi="Arial" w:cs="Arial"/>
         </w:rPr>
       </w:pPr>
-      <w:proofErr w:type="spellStart"/>
       <w:r>
         <w:rPr>
           <w:rFonts w:ascii="Arial" w:hAnsi="Arial"/>
         </w:rPr>
-        <w:t>Laravel</w:t>
-      </w:r>
-      <w:proofErr w:type="spellEnd"/>
-      <w:r>
-        <w:rPr>
-          <w:rFonts w:ascii="Arial" w:hAnsi="Arial"/>
-        </w:rPr>
-        <w:t xml:space="preserve"> </w:t>
-      </w:r>
-      <w:proofErr w:type="spellStart"/>
-      <w:r>
-        <w:rPr>
-          <w:rFonts w:ascii="Arial" w:hAnsi="Arial"/>
-        </w:rPr>
-        <w:t>Homestead</w:t>
-      </w:r>
-      <w:proofErr w:type="spellEnd"/>
+        <w:t>Laravel Homestead</w:t>
+      </w:r>
     </w:p>
     <w:p>
       <w:pPr>
@@ -3415,7 +1758,7 @@
           <w:szCs w:val="24"/>
         </w:rPr>
         <w:drawing>
-          <wp:inline distT="0" distB="0" distL="0" distR="0">
+          <wp:inline distT="0" distB="0" distL="0" distR="0" wp14:anchorId="04BF5C4B" wp14:editId="3C444F89">
             <wp:extent cx="6116320" cy="8621055"/>
             <wp:effectExtent l="0" t="0" r="0" b="0"/>
             <wp:docPr id="1073741856" name="officeArt object"/>
@@ -3465,7 +1808,7 @@
         </w:rPr>
         <w:t xml:space="preserve"> </w:t>
       </w:r>
-      <w:bookmarkEnd w:id="1"/>
+      <w:bookmarkEnd w:id="0"/>
     </w:p>
     <w:sectPr>
       <w:headerReference w:type="default" r:id="rId12"/>
@@ -4091,17 +2434,489 @@
   </w:abstractNum>
   <w:abstractNum w:abstractNumId="2" w15:restartNumberingAfterBreak="0">
     <w:nsid w:val="42921A21"/>
-    <w:multiLevelType w:val="hybridMultilevel"/>
-    <w:tmpl w:val="3B4AD2D4"/>
-    <w:numStyleLink w:val="Nummeriert"/>
+    <w:multiLevelType w:val="multilevel"/>
+    <w:tmpl w:val="0407001F"/>
+    <w:lvl w:ilvl="0">
+      <w:start w:val="1"/>
+      <w:numFmt w:val="decimal"/>
+      <w:lvlText w:val="%1."/>
+      <w:lvlJc w:val="left"/>
+      <w:pPr>
+        <w:ind w:left="360" w:hanging="360"/>
+      </w:pPr>
+      <w:rPr>
+        <w:b/>
+        <w:bCs/>
+        <w:caps w:val="0"/>
+        <w:smallCaps w:val="0"/>
+        <w:strike w:val="0"/>
+        <w:dstrike w:val="0"/>
+        <w:outline w:val="0"/>
+        <w:emboss w:val="0"/>
+        <w:imprint w:val="0"/>
+        <w:spacing w:val="0"/>
+        <w:w w:val="100"/>
+        <w:kern w:val="0"/>
+        <w:position w:val="0"/>
+        <w:highlight w:val="none"/>
+        <w:vertAlign w:val="baseline"/>
+      </w:rPr>
+    </w:lvl>
+    <w:lvl w:ilvl="1">
+      <w:start w:val="1"/>
+      <w:numFmt w:val="decimal"/>
+      <w:lvlText w:val="%1.%2."/>
+      <w:lvlJc w:val="left"/>
+      <w:pPr>
+        <w:ind w:left="792" w:hanging="432"/>
+      </w:pPr>
+      <w:rPr>
+        <w:b/>
+        <w:bCs/>
+        <w:caps w:val="0"/>
+        <w:smallCaps w:val="0"/>
+        <w:strike w:val="0"/>
+        <w:dstrike w:val="0"/>
+        <w:outline w:val="0"/>
+        <w:emboss w:val="0"/>
+        <w:imprint w:val="0"/>
+        <w:spacing w:val="0"/>
+        <w:w w:val="100"/>
+        <w:kern w:val="0"/>
+        <w:position w:val="0"/>
+        <w:highlight w:val="none"/>
+        <w:vertAlign w:val="baseline"/>
+      </w:rPr>
+    </w:lvl>
+    <w:lvl w:ilvl="2">
+      <w:start w:val="1"/>
+      <w:numFmt w:val="decimal"/>
+      <w:lvlText w:val="%1.%2.%3."/>
+      <w:lvlJc w:val="left"/>
+      <w:pPr>
+        <w:ind w:left="1224" w:hanging="504"/>
+      </w:pPr>
+      <w:rPr>
+        <w:b/>
+        <w:bCs/>
+        <w:caps w:val="0"/>
+        <w:smallCaps w:val="0"/>
+        <w:strike w:val="0"/>
+        <w:dstrike w:val="0"/>
+        <w:outline w:val="0"/>
+        <w:emboss w:val="0"/>
+        <w:imprint w:val="0"/>
+        <w:spacing w:val="0"/>
+        <w:w w:val="100"/>
+        <w:kern w:val="0"/>
+        <w:position w:val="0"/>
+        <w:highlight w:val="none"/>
+        <w:vertAlign w:val="baseline"/>
+      </w:rPr>
+    </w:lvl>
+    <w:lvl w:ilvl="3">
+      <w:start w:val="1"/>
+      <w:numFmt w:val="decimal"/>
+      <w:lvlText w:val="%1.%2.%3.%4."/>
+      <w:lvlJc w:val="left"/>
+      <w:pPr>
+        <w:ind w:left="1728" w:hanging="648"/>
+      </w:pPr>
+      <w:rPr>
+        <w:b/>
+        <w:bCs/>
+        <w:caps w:val="0"/>
+        <w:smallCaps w:val="0"/>
+        <w:strike w:val="0"/>
+        <w:dstrike w:val="0"/>
+        <w:outline w:val="0"/>
+        <w:emboss w:val="0"/>
+        <w:imprint w:val="0"/>
+        <w:spacing w:val="0"/>
+        <w:w w:val="100"/>
+        <w:kern w:val="0"/>
+        <w:position w:val="0"/>
+        <w:highlight w:val="none"/>
+        <w:vertAlign w:val="baseline"/>
+      </w:rPr>
+    </w:lvl>
+    <w:lvl w:ilvl="4">
+      <w:start w:val="1"/>
+      <w:numFmt w:val="decimal"/>
+      <w:lvlText w:val="%1.%2.%3.%4.%5."/>
+      <w:lvlJc w:val="left"/>
+      <w:pPr>
+        <w:ind w:left="2232" w:hanging="792"/>
+      </w:pPr>
+      <w:rPr>
+        <w:b/>
+        <w:bCs/>
+        <w:caps w:val="0"/>
+        <w:smallCaps w:val="0"/>
+        <w:strike w:val="0"/>
+        <w:dstrike w:val="0"/>
+        <w:outline w:val="0"/>
+        <w:emboss w:val="0"/>
+        <w:imprint w:val="0"/>
+        <w:spacing w:val="0"/>
+        <w:w w:val="100"/>
+        <w:kern w:val="0"/>
+        <w:position w:val="0"/>
+        <w:highlight w:val="none"/>
+        <w:vertAlign w:val="baseline"/>
+      </w:rPr>
+    </w:lvl>
+    <w:lvl w:ilvl="5">
+      <w:start w:val="1"/>
+      <w:numFmt w:val="decimal"/>
+      <w:lvlText w:val="%1.%2.%3.%4.%5.%6."/>
+      <w:lvlJc w:val="left"/>
+      <w:pPr>
+        <w:ind w:left="2736" w:hanging="936"/>
+      </w:pPr>
+      <w:rPr>
+        <w:b/>
+        <w:bCs/>
+        <w:caps w:val="0"/>
+        <w:smallCaps w:val="0"/>
+        <w:strike w:val="0"/>
+        <w:dstrike w:val="0"/>
+        <w:outline w:val="0"/>
+        <w:emboss w:val="0"/>
+        <w:imprint w:val="0"/>
+        <w:spacing w:val="0"/>
+        <w:w w:val="100"/>
+        <w:kern w:val="0"/>
+        <w:position w:val="0"/>
+        <w:highlight w:val="none"/>
+        <w:vertAlign w:val="baseline"/>
+      </w:rPr>
+    </w:lvl>
+    <w:lvl w:ilvl="6">
+      <w:start w:val="1"/>
+      <w:numFmt w:val="decimal"/>
+      <w:lvlText w:val="%1.%2.%3.%4.%5.%6.%7."/>
+      <w:lvlJc w:val="left"/>
+      <w:pPr>
+        <w:ind w:left="3240" w:hanging="1080"/>
+      </w:pPr>
+      <w:rPr>
+        <w:b/>
+        <w:bCs/>
+        <w:caps w:val="0"/>
+        <w:smallCaps w:val="0"/>
+        <w:strike w:val="0"/>
+        <w:dstrike w:val="0"/>
+        <w:outline w:val="0"/>
+        <w:emboss w:val="0"/>
+        <w:imprint w:val="0"/>
+        <w:spacing w:val="0"/>
+        <w:w w:val="100"/>
+        <w:kern w:val="0"/>
+        <w:position w:val="0"/>
+        <w:highlight w:val="none"/>
+        <w:vertAlign w:val="baseline"/>
+      </w:rPr>
+    </w:lvl>
+    <w:lvl w:ilvl="7">
+      <w:start w:val="1"/>
+      <w:numFmt w:val="decimal"/>
+      <w:lvlText w:val="%1.%2.%3.%4.%5.%6.%7.%8."/>
+      <w:lvlJc w:val="left"/>
+      <w:pPr>
+        <w:ind w:left="3744" w:hanging="1224"/>
+      </w:pPr>
+      <w:rPr>
+        <w:b/>
+        <w:bCs/>
+        <w:caps w:val="0"/>
+        <w:smallCaps w:val="0"/>
+        <w:strike w:val="0"/>
+        <w:dstrike w:val="0"/>
+        <w:outline w:val="0"/>
+        <w:emboss w:val="0"/>
+        <w:imprint w:val="0"/>
+        <w:spacing w:val="0"/>
+        <w:w w:val="100"/>
+        <w:kern w:val="0"/>
+        <w:position w:val="0"/>
+        <w:highlight w:val="none"/>
+        <w:vertAlign w:val="baseline"/>
+      </w:rPr>
+    </w:lvl>
+    <w:lvl w:ilvl="8">
+      <w:start w:val="1"/>
+      <w:numFmt w:val="decimal"/>
+      <w:lvlText w:val="%1.%2.%3.%4.%5.%6.%7.%8.%9."/>
+      <w:lvlJc w:val="left"/>
+      <w:pPr>
+        <w:ind w:left="4320" w:hanging="1440"/>
+      </w:pPr>
+      <w:rPr>
+        <w:b/>
+        <w:bCs/>
+        <w:caps w:val="0"/>
+        <w:smallCaps w:val="0"/>
+        <w:strike w:val="0"/>
+        <w:dstrike w:val="0"/>
+        <w:outline w:val="0"/>
+        <w:emboss w:val="0"/>
+        <w:imprint w:val="0"/>
+        <w:spacing w:val="0"/>
+        <w:w w:val="100"/>
+        <w:kern w:val="0"/>
+        <w:position w:val="0"/>
+        <w:highlight w:val="none"/>
+        <w:vertAlign w:val="baseline"/>
+      </w:rPr>
+    </w:lvl>
   </w:abstractNum>
   <w:abstractNum w:abstractNumId="3" w15:restartNumberingAfterBreak="0">
+    <w:nsid w:val="565666E1"/>
+    <w:multiLevelType w:val="multilevel"/>
+    <w:tmpl w:val="0407001F"/>
+    <w:lvl w:ilvl="0">
+      <w:start w:val="1"/>
+      <w:numFmt w:val="decimal"/>
+      <w:lvlText w:val="%1."/>
+      <w:lvlJc w:val="left"/>
+      <w:pPr>
+        <w:ind w:left="360" w:hanging="360"/>
+      </w:pPr>
+      <w:rPr>
+        <w:b/>
+        <w:bCs/>
+        <w:caps w:val="0"/>
+        <w:smallCaps w:val="0"/>
+        <w:strike w:val="0"/>
+        <w:dstrike w:val="0"/>
+        <w:outline w:val="0"/>
+        <w:emboss w:val="0"/>
+        <w:imprint w:val="0"/>
+        <w:spacing w:val="0"/>
+        <w:w w:val="100"/>
+        <w:kern w:val="0"/>
+        <w:position w:val="0"/>
+        <w:highlight w:val="none"/>
+        <w:vertAlign w:val="baseline"/>
+      </w:rPr>
+    </w:lvl>
+    <w:lvl w:ilvl="1">
+      <w:start w:val="1"/>
+      <w:numFmt w:val="decimal"/>
+      <w:lvlText w:val="%1.%2."/>
+      <w:lvlJc w:val="left"/>
+      <w:pPr>
+        <w:ind w:left="792" w:hanging="432"/>
+      </w:pPr>
+      <w:rPr>
+        <w:b/>
+        <w:bCs/>
+        <w:caps w:val="0"/>
+        <w:smallCaps w:val="0"/>
+        <w:strike w:val="0"/>
+        <w:dstrike w:val="0"/>
+        <w:outline w:val="0"/>
+        <w:emboss w:val="0"/>
+        <w:imprint w:val="0"/>
+        <w:spacing w:val="0"/>
+        <w:w w:val="100"/>
+        <w:kern w:val="0"/>
+        <w:position w:val="0"/>
+        <w:highlight w:val="none"/>
+        <w:vertAlign w:val="baseline"/>
+      </w:rPr>
+    </w:lvl>
+    <w:lvl w:ilvl="2">
+      <w:start w:val="1"/>
+      <w:numFmt w:val="decimal"/>
+      <w:lvlText w:val="%1.%2.%3."/>
+      <w:lvlJc w:val="left"/>
+      <w:pPr>
+        <w:ind w:left="1224" w:hanging="504"/>
+      </w:pPr>
+      <w:rPr>
+        <w:b/>
+        <w:bCs/>
+        <w:caps w:val="0"/>
+        <w:smallCaps w:val="0"/>
+        <w:strike w:val="0"/>
+        <w:dstrike w:val="0"/>
+        <w:outline w:val="0"/>
+        <w:emboss w:val="0"/>
+        <w:imprint w:val="0"/>
+        <w:spacing w:val="0"/>
+        <w:w w:val="100"/>
+        <w:kern w:val="0"/>
+        <w:position w:val="0"/>
+        <w:highlight w:val="none"/>
+        <w:vertAlign w:val="baseline"/>
+      </w:rPr>
+    </w:lvl>
+    <w:lvl w:ilvl="3">
+      <w:start w:val="1"/>
+      <w:numFmt w:val="decimal"/>
+      <w:lvlText w:val="%1.%2.%3.%4."/>
+      <w:lvlJc w:val="left"/>
+      <w:pPr>
+        <w:ind w:left="1728" w:hanging="648"/>
+      </w:pPr>
+      <w:rPr>
+        <w:b/>
+        <w:bCs/>
+        <w:caps w:val="0"/>
+        <w:smallCaps w:val="0"/>
+        <w:strike w:val="0"/>
+        <w:dstrike w:val="0"/>
+        <w:outline w:val="0"/>
+        <w:emboss w:val="0"/>
+        <w:imprint w:val="0"/>
+        <w:spacing w:val="0"/>
+        <w:w w:val="100"/>
+        <w:kern w:val="0"/>
+        <w:position w:val="0"/>
+        <w:highlight w:val="none"/>
+        <w:vertAlign w:val="baseline"/>
+      </w:rPr>
+    </w:lvl>
+    <w:lvl w:ilvl="4">
+      <w:start w:val="1"/>
+      <w:numFmt w:val="decimal"/>
+      <w:lvlText w:val="%1.%2.%3.%4.%5."/>
+      <w:lvlJc w:val="left"/>
+      <w:pPr>
+        <w:ind w:left="2232" w:hanging="792"/>
+      </w:pPr>
+      <w:rPr>
+        <w:b/>
+        <w:bCs/>
+        <w:caps w:val="0"/>
+        <w:smallCaps w:val="0"/>
+        <w:strike w:val="0"/>
+        <w:dstrike w:val="0"/>
+        <w:outline w:val="0"/>
+        <w:emboss w:val="0"/>
+        <w:imprint w:val="0"/>
+        <w:spacing w:val="0"/>
+        <w:w w:val="100"/>
+        <w:kern w:val="0"/>
+        <w:position w:val="0"/>
+        <w:highlight w:val="none"/>
+        <w:vertAlign w:val="baseline"/>
+      </w:rPr>
+    </w:lvl>
+    <w:lvl w:ilvl="5">
+      <w:start w:val="1"/>
+      <w:numFmt w:val="decimal"/>
+      <w:lvlText w:val="%1.%2.%3.%4.%5.%6."/>
+      <w:lvlJc w:val="left"/>
+      <w:pPr>
+        <w:ind w:left="2736" w:hanging="936"/>
+      </w:pPr>
+      <w:rPr>
+        <w:b/>
+        <w:bCs/>
+        <w:caps w:val="0"/>
+        <w:smallCaps w:val="0"/>
+        <w:strike w:val="0"/>
+        <w:dstrike w:val="0"/>
+        <w:outline w:val="0"/>
+        <w:emboss w:val="0"/>
+        <w:imprint w:val="0"/>
+        <w:spacing w:val="0"/>
+        <w:w w:val="100"/>
+        <w:kern w:val="0"/>
+        <w:position w:val="0"/>
+        <w:highlight w:val="none"/>
+        <w:vertAlign w:val="baseline"/>
+      </w:rPr>
+    </w:lvl>
+    <w:lvl w:ilvl="6">
+      <w:start w:val="1"/>
+      <w:numFmt w:val="decimal"/>
+      <w:lvlText w:val="%1.%2.%3.%4.%5.%6.%7."/>
+      <w:lvlJc w:val="left"/>
+      <w:pPr>
+        <w:ind w:left="3240" w:hanging="1080"/>
+      </w:pPr>
+      <w:rPr>
+        <w:b/>
+        <w:bCs/>
+        <w:caps w:val="0"/>
+        <w:smallCaps w:val="0"/>
+        <w:strike w:val="0"/>
+        <w:dstrike w:val="0"/>
+        <w:outline w:val="0"/>
+        <w:emboss w:val="0"/>
+        <w:imprint w:val="0"/>
+        <w:spacing w:val="0"/>
+        <w:w w:val="100"/>
+        <w:kern w:val="0"/>
+        <w:position w:val="0"/>
+        <w:highlight w:val="none"/>
+        <w:vertAlign w:val="baseline"/>
+      </w:rPr>
+    </w:lvl>
+    <w:lvl w:ilvl="7">
+      <w:start w:val="1"/>
+      <w:numFmt w:val="decimal"/>
+      <w:lvlText w:val="%1.%2.%3.%4.%5.%6.%7.%8."/>
+      <w:lvlJc w:val="left"/>
+      <w:pPr>
+        <w:ind w:left="3744" w:hanging="1224"/>
+      </w:pPr>
+      <w:rPr>
+        <w:b/>
+        <w:bCs/>
+        <w:caps w:val="0"/>
+        <w:smallCaps w:val="0"/>
+        <w:strike w:val="0"/>
+        <w:dstrike w:val="0"/>
+        <w:outline w:val="0"/>
+        <w:emboss w:val="0"/>
+        <w:imprint w:val="0"/>
+        <w:spacing w:val="0"/>
+        <w:w w:val="100"/>
+        <w:kern w:val="0"/>
+        <w:position w:val="0"/>
+        <w:highlight w:val="none"/>
+        <w:vertAlign w:val="baseline"/>
+      </w:rPr>
+    </w:lvl>
+    <w:lvl w:ilvl="8">
+      <w:start w:val="1"/>
+      <w:numFmt w:val="decimal"/>
+      <w:lvlText w:val="%1.%2.%3.%4.%5.%6.%7.%8.%9."/>
+      <w:lvlJc w:val="left"/>
+      <w:pPr>
+        <w:ind w:left="4320" w:hanging="1440"/>
+      </w:pPr>
+      <w:rPr>
+        <w:b/>
+        <w:bCs/>
+        <w:caps w:val="0"/>
+        <w:smallCaps w:val="0"/>
+        <w:strike w:val="0"/>
+        <w:dstrike w:val="0"/>
+        <w:outline w:val="0"/>
+        <w:emboss w:val="0"/>
+        <w:imprint w:val="0"/>
+        <w:spacing w:val="0"/>
+        <w:w w:val="100"/>
+        <w:kern w:val="0"/>
+        <w:position w:val="0"/>
+        <w:highlight w:val="none"/>
+        <w:vertAlign w:val="baseline"/>
+      </w:rPr>
+    </w:lvl>
+  </w:abstractNum>
+  <w:abstractNum w:abstractNumId="4" w15:restartNumberingAfterBreak="0">
     <w:nsid w:val="5E996AA4"/>
     <w:multiLevelType w:val="hybridMultilevel"/>
     <w:tmpl w:val="6DEEDDEC"/>
     <w:numStyleLink w:val="Punkte"/>
   </w:abstractNum>
-  <w:abstractNum w:abstractNumId="4" w15:restartNumberingAfterBreak="0">
+  <w:abstractNum w:abstractNumId="5" w15:restartNumberingAfterBreak="0">
     <w:nsid w:val="7F99618A"/>
     <w:multiLevelType w:val="hybridMultilevel"/>
     <w:tmpl w:val="6DEEDDEC"/>
@@ -4622,7 +3437,7 @@
   <w:num w:numId="6">
     <w:abstractNumId w:val="2"/>
     <w:lvlOverride w:ilvl="0">
-      <w:lvl w:ilvl="0" w:tplc="39A86950">
+      <w:lvl w:ilvl="0">
         <w:start w:val="1"/>
         <w:numFmt w:val="decimal"/>
         <w:lvlText w:val="%1."/>
@@ -4651,7 +3466,7 @@
       </w:lvl>
     </w:lvlOverride>
     <w:lvlOverride w:ilvl="1">
-      <w:lvl w:ilvl="1" w:tplc="A93CF69E">
+      <w:lvl w:ilvl="1">
         <w:start w:val="1"/>
         <w:numFmt w:val="decimal"/>
         <w:lvlText w:val="%1.%2."/>
@@ -4680,7 +3495,7 @@
       </w:lvl>
     </w:lvlOverride>
     <w:lvlOverride w:ilvl="2">
-      <w:lvl w:ilvl="2" w:tplc="C5EA526A">
+      <w:lvl w:ilvl="2">
         <w:start w:val="1"/>
         <w:numFmt w:val="decimal"/>
         <w:suff w:val="nothing"/>
@@ -4710,7 +3525,7 @@
       </w:lvl>
     </w:lvlOverride>
     <w:lvlOverride w:ilvl="3">
-      <w:lvl w:ilvl="3" w:tplc="10109C86">
+      <w:lvl w:ilvl="3">
         <w:start w:val="1"/>
         <w:numFmt w:val="decimal"/>
         <w:suff w:val="nothing"/>
@@ -4740,7 +3555,7 @@
       </w:lvl>
     </w:lvlOverride>
     <w:lvlOverride w:ilvl="4">
-      <w:lvl w:ilvl="4" w:tplc="346EAF9E">
+      <w:lvl w:ilvl="4">
         <w:start w:val="1"/>
         <w:numFmt w:val="decimal"/>
         <w:suff w:val="nothing"/>
@@ -4770,7 +3585,7 @@
       </w:lvl>
     </w:lvlOverride>
     <w:lvlOverride w:ilvl="5">
-      <w:lvl w:ilvl="5" w:tplc="C9A66904">
+      <w:lvl w:ilvl="5">
         <w:start w:val="1"/>
         <w:numFmt w:val="decimal"/>
         <w:suff w:val="nothing"/>
@@ -4800,7 +3615,7 @@
       </w:lvl>
     </w:lvlOverride>
     <w:lvlOverride w:ilvl="6">
-      <w:lvl w:ilvl="6" w:tplc="2C1483EE">
+      <w:lvl w:ilvl="6">
         <w:start w:val="1"/>
         <w:numFmt w:val="decimal"/>
         <w:suff w:val="nothing"/>
@@ -4830,7 +3645,7 @@
       </w:lvl>
     </w:lvlOverride>
     <w:lvlOverride w:ilvl="7">
-      <w:lvl w:ilvl="7" w:tplc="E93C37D0">
+      <w:lvl w:ilvl="7">
         <w:start w:val="1"/>
         <w:numFmt w:val="decimal"/>
         <w:suff w:val="nothing"/>
@@ -4860,7 +3675,7 @@
       </w:lvl>
     </w:lvlOverride>
     <w:lvlOverride w:ilvl="8">
-      <w:lvl w:ilvl="8" w:tplc="791CB220">
+      <w:lvl w:ilvl="8">
         <w:start w:val="1"/>
         <w:numFmt w:val="decimal"/>
         <w:suff w:val="nothing"/>
@@ -4891,15 +3706,15 @@
     </w:lvlOverride>
   </w:num>
   <w:num w:numId="7">
-    <w:abstractNumId w:val="4"/>
+    <w:abstractNumId w:val="5"/>
   </w:num>
   <w:num w:numId="8">
-    <w:abstractNumId w:val="3"/>
+    <w:abstractNumId w:val="4"/>
   </w:num>
   <w:num w:numId="9">
     <w:abstractNumId w:val="2"/>
     <w:lvlOverride w:ilvl="0">
-      <w:lvl w:ilvl="0" w:tplc="39A86950">
+      <w:lvl w:ilvl="0">
         <w:start w:val="1"/>
         <w:numFmt w:val="decimal"/>
         <w:lvlText w:val="%1."/>
@@ -4928,7 +3743,7 @@
       </w:lvl>
     </w:lvlOverride>
     <w:lvlOverride w:ilvl="1">
-      <w:lvl w:ilvl="1" w:tplc="A93CF69E">
+      <w:lvl w:ilvl="1">
         <w:start w:val="1"/>
         <w:numFmt w:val="decimal"/>
         <w:lvlText w:val="%1.%2."/>
@@ -4957,7 +3772,7 @@
       </w:lvl>
     </w:lvlOverride>
     <w:lvlOverride w:ilvl="2">
-      <w:lvl w:ilvl="2" w:tplc="C5EA526A">
+      <w:lvl w:ilvl="2">
         <w:start w:val="1"/>
         <w:numFmt w:val="decimal"/>
         <w:suff w:val="nothing"/>
@@ -4987,7 +3802,7 @@
       </w:lvl>
     </w:lvlOverride>
     <w:lvlOverride w:ilvl="3">
-      <w:lvl w:ilvl="3" w:tplc="10109C86">
+      <w:lvl w:ilvl="3">
         <w:start w:val="1"/>
         <w:numFmt w:val="decimal"/>
         <w:suff w:val="nothing"/>
@@ -5017,7 +3832,7 @@
       </w:lvl>
     </w:lvlOverride>
     <w:lvlOverride w:ilvl="4">
-      <w:lvl w:ilvl="4" w:tplc="346EAF9E">
+      <w:lvl w:ilvl="4">
         <w:start w:val="1"/>
         <w:numFmt w:val="decimal"/>
         <w:suff w:val="nothing"/>
@@ -5047,7 +3862,7 @@
       </w:lvl>
     </w:lvlOverride>
     <w:lvlOverride w:ilvl="5">
-      <w:lvl w:ilvl="5" w:tplc="C9A66904">
+      <w:lvl w:ilvl="5">
         <w:start w:val="1"/>
         <w:numFmt w:val="decimal"/>
         <w:suff w:val="nothing"/>
@@ -5077,7 +3892,7 @@
       </w:lvl>
     </w:lvlOverride>
     <w:lvlOverride w:ilvl="6">
-      <w:lvl w:ilvl="6" w:tplc="2C1483EE">
+      <w:lvl w:ilvl="6">
         <w:start w:val="1"/>
         <w:numFmt w:val="decimal"/>
         <w:suff w:val="nothing"/>
@@ -5107,7 +3922,7 @@
       </w:lvl>
     </w:lvlOverride>
     <w:lvlOverride w:ilvl="7">
-      <w:lvl w:ilvl="7" w:tplc="E93C37D0">
+      <w:lvl w:ilvl="7">
         <w:start w:val="1"/>
         <w:numFmt w:val="decimal"/>
         <w:suff w:val="nothing"/>
@@ -5137,7 +3952,7 @@
       </w:lvl>
     </w:lvlOverride>
     <w:lvlOverride w:ilvl="8">
-      <w:lvl w:ilvl="8" w:tplc="791CB220">
+      <w:lvl w:ilvl="8">
         <w:start w:val="1"/>
         <w:numFmt w:val="decimal"/>
         <w:suff w:val="nothing"/>
@@ -5172,6 +3987,9 @@
     <w:lvlOverride w:ilvl="0">
       <w:startOverride w:val="3"/>
     </w:lvlOverride>
+  </w:num>
+  <w:num w:numId="11">
+    <w:abstractNumId w:val="3"/>
   </w:num>
 </w:numbering>
 </file>

</xml_diff>

<commit_message>
Extended architecture description with the new diagram
</commit_message>
<xml_diff>
--- a/Grobdesign/Tools-Architektur.docx
+++ b/Grobdesign/Tools-Architektur.docx
@@ -84,8 +84,18 @@
           <w:sz w:val="24"/>
           <w:szCs w:val="24"/>
         </w:rPr>
-        <w:t>Tobin Choinowski</w:t>
-      </w:r>
+        <w:t xml:space="preserve">Tobin </w:t>
+      </w:r>
+      <w:proofErr w:type="spellStart"/>
+      <w:r>
+        <w:rPr>
+          <w:rFonts w:ascii="Arial" w:hAnsi="Arial"/>
+          <w:sz w:val="24"/>
+          <w:szCs w:val="24"/>
+        </w:rPr>
+        <w:t>Choinowski</w:t>
+      </w:r>
+      <w:proofErr w:type="spellEnd"/>
     </w:p>
     <w:p>
       <w:pPr>
@@ -112,10 +122,10 @@
         <w:tblLook w:val="04A0" w:firstRow="1" w:lastRow="0" w:firstColumn="1" w:lastColumn="0" w:noHBand="0" w:noVBand="1"/>
       </w:tblPr>
       <w:tblGrid>
-        <w:gridCol w:w="3750"/>
+        <w:gridCol w:w="3892"/>
         <w:gridCol w:w="1418"/>
         <w:gridCol w:w="2126"/>
-        <w:gridCol w:w="2338"/>
+        <w:gridCol w:w="2196"/>
       </w:tblGrid>
       <w:tr>
         <w:trPr>
@@ -124,7 +134,7 @@
         </w:trPr>
         <w:tc>
           <w:tcPr>
-            <w:tcW w:w="3750" w:type="dxa"/>
+            <w:tcW w:w="3892" w:type="dxa"/>
             <w:tcBorders>
               <w:top w:val="single" w:sz="2" w:space="0" w:color="000000"/>
               <w:left w:val="single" w:sz="2" w:space="0" w:color="000000"/>
@@ -151,6 +161,7 @@
               </w:rPr>
               <w:t>Ä</w:t>
             </w:r>
+            <w:proofErr w:type="spellStart"/>
             <w:r>
               <w:rPr>
                 <w:rFonts w:ascii="Arial" w:hAnsi="Arial"/>
@@ -160,6 +171,7 @@
               </w:rPr>
               <w:t>nderung</w:t>
             </w:r>
+            <w:proofErr w:type="spellEnd"/>
           </w:p>
         </w:tc>
         <w:tc>
@@ -232,6 +244,7 @@
               </w:rPr>
               <w:t>ä</w:t>
             </w:r>
+            <w:proofErr w:type="spellStart"/>
             <w:r>
               <w:rPr>
                 <w:rFonts w:ascii="Arial" w:hAnsi="Arial"/>
@@ -239,13 +252,23 @@
                 <w:szCs w:val="24"/>
                 <w:lang w:val="de-DE"/>
               </w:rPr>
-              <w:t>ndert von</w:t>
+              <w:t>ndert</w:t>
+            </w:r>
+            <w:proofErr w:type="spellEnd"/>
+            <w:r>
+              <w:rPr>
+                <w:rFonts w:ascii="Arial" w:hAnsi="Arial"/>
+                <w:sz w:val="24"/>
+                <w:szCs w:val="24"/>
+                <w:lang w:val="de-DE"/>
+              </w:rPr>
+              <w:t xml:space="preserve"> von</w:t>
             </w:r>
           </w:p>
         </w:tc>
         <w:tc>
           <w:tcPr>
-            <w:tcW w:w="2338" w:type="dxa"/>
+            <w:tcW w:w="2196" w:type="dxa"/>
             <w:tcBorders>
               <w:top w:val="single" w:sz="2" w:space="0" w:color="000000"/>
               <w:left w:val="single" w:sz="2" w:space="0" w:color="000000"/>
@@ -285,7 +308,7 @@
         </w:trPr>
         <w:tc>
           <w:tcPr>
-            <w:tcW w:w="3750" w:type="dxa"/>
+            <w:tcW w:w="3892" w:type="dxa"/>
             <w:tcBorders>
               <w:top w:val="single" w:sz="4" w:space="0" w:color="000000"/>
               <w:left w:val="single" w:sz="2" w:space="0" w:color="000000"/>
@@ -341,23 +364,7 @@
                 <w:sz w:val="24"/>
                 <w:szCs w:val="24"/>
               </w:rPr>
-              <w:t>1</w:t>
-            </w:r>
-            <w:r>
-              <w:rPr>
-                <w:rFonts w:ascii="Arial" w:hAnsi="Arial"/>
-                <w:sz w:val="24"/>
-                <w:szCs w:val="24"/>
-              </w:rPr>
-              <w:t>6</w:t>
-            </w:r>
-            <w:r>
-              <w:rPr>
-                <w:rFonts w:ascii="Arial" w:hAnsi="Arial"/>
-                <w:sz w:val="24"/>
-                <w:szCs w:val="24"/>
-              </w:rPr>
-              <w:t>.12.2017</w:t>
+              <w:t>16.12.2017</w:t>
             </w:r>
           </w:p>
         </w:tc>
@@ -388,13 +395,23 @@
                 <w:sz w:val="24"/>
                 <w:szCs w:val="24"/>
               </w:rPr>
-              <w:t>Tobin Choinowski</w:t>
+              <w:t xml:space="preserve">Tobin </w:t>
             </w:r>
+            <w:proofErr w:type="spellStart"/>
+            <w:r>
+              <w:rPr>
+                <w:rFonts w:ascii="Arial" w:hAnsi="Arial"/>
+                <w:sz w:val="24"/>
+                <w:szCs w:val="24"/>
+              </w:rPr>
+              <w:t>Choinowski</w:t>
+            </w:r>
+            <w:proofErr w:type="spellEnd"/>
           </w:p>
         </w:tc>
         <w:tc>
           <w:tcPr>
-            <w:tcW w:w="2338" w:type="dxa"/>
+            <w:tcW w:w="2196" w:type="dxa"/>
             <w:tcBorders>
               <w:top w:val="single" w:sz="4" w:space="0" w:color="000000"/>
               <w:left w:val="single" w:sz="2" w:space="0" w:color="000000"/>
@@ -433,7 +450,7 @@
         </w:trPr>
         <w:tc>
           <w:tcPr>
-            <w:tcW w:w="3750" w:type="dxa"/>
+            <w:tcW w:w="3892" w:type="dxa"/>
             <w:tcBorders>
               <w:top w:val="single" w:sz="4" w:space="0" w:color="000000"/>
               <w:left w:val="single" w:sz="2" w:space="0" w:color="000000"/>
@@ -499,7 +516,15 @@
                 <w:sz w:val="24"/>
                 <w:szCs w:val="24"/>
               </w:rPr>
-              <w:t>21.04.2017</w:t>
+              <w:t>21.04.201</w:t>
+            </w:r>
+            <w:r>
+              <w:rPr>
+                <w:rFonts w:ascii="Arial" w:hAnsi="Arial"/>
+                <w:sz w:val="24"/>
+                <w:szCs w:val="24"/>
+              </w:rPr>
+              <w:t>8</w:t>
             </w:r>
           </w:p>
         </w:tc>
@@ -541,7 +566,7 @@
         </w:tc>
         <w:tc>
           <w:tcPr>
-            <w:tcW w:w="2338" w:type="dxa"/>
+            <w:tcW w:w="2196" w:type="dxa"/>
             <w:tcBorders>
               <w:top w:val="single" w:sz="4" w:space="0" w:color="000000"/>
               <w:left w:val="single" w:sz="2" w:space="0" w:color="000000"/>
@@ -585,11 +610,11 @@
         </w:trPr>
         <w:tc>
           <w:tcPr>
-            <w:tcW w:w="3750" w:type="dxa"/>
+            <w:tcW w:w="3892" w:type="dxa"/>
             <w:tcBorders>
               <w:top w:val="single" w:sz="4" w:space="0" w:color="000000"/>
               <w:left w:val="single" w:sz="2" w:space="0" w:color="000000"/>
-              <w:bottom w:val="single" w:sz="2" w:space="0" w:color="000000"/>
+              <w:bottom w:val="single" w:sz="4" w:space="0" w:color="000000"/>
               <w:right w:val="single" w:sz="2" w:space="0" w:color="000000"/>
             </w:tcBorders>
             <w:shd w:val="clear" w:color="auto" w:fill="auto"/>
@@ -625,6 +650,130 @@
             <w:tcBorders>
               <w:top w:val="single" w:sz="4" w:space="0" w:color="000000"/>
               <w:left w:val="single" w:sz="2" w:space="0" w:color="000000"/>
+              <w:bottom w:val="single" w:sz="4" w:space="0" w:color="000000"/>
+              <w:right w:val="single" w:sz="2" w:space="0" w:color="000000"/>
+            </w:tcBorders>
+            <w:shd w:val="clear" w:color="auto" w:fill="auto"/>
+            <w:tcMar>
+              <w:top w:w="80" w:type="dxa"/>
+              <w:left w:w="80" w:type="dxa"/>
+              <w:bottom w:w="80" w:type="dxa"/>
+              <w:right w:w="80" w:type="dxa"/>
+            </w:tcMar>
+          </w:tcPr>
+          <w:p>
+            <w:pPr>
+              <w:pStyle w:val="Tabellenstil2"/>
+              <w:rPr>
+                <w:rFonts w:ascii="Arial" w:hAnsi="Arial"/>
+                <w:sz w:val="24"/>
+                <w:szCs w:val="24"/>
+              </w:rPr>
+            </w:pPr>
+            <w:r>
+              <w:rPr>
+                <w:rFonts w:ascii="Arial" w:hAnsi="Arial"/>
+                <w:sz w:val="24"/>
+                <w:szCs w:val="24"/>
+              </w:rPr>
+              <w:t>21.04.201</w:t>
+            </w:r>
+            <w:r>
+              <w:rPr>
+                <w:rFonts w:ascii="Arial" w:hAnsi="Arial"/>
+                <w:sz w:val="24"/>
+                <w:szCs w:val="24"/>
+              </w:rPr>
+              <w:t>8</w:t>
+            </w:r>
+          </w:p>
+        </w:tc>
+        <w:tc>
+          <w:tcPr>
+            <w:tcW w:w="2126" w:type="dxa"/>
+            <w:tcBorders>
+              <w:top w:val="single" w:sz="4" w:space="0" w:color="000000"/>
+              <w:left w:val="single" w:sz="2" w:space="0" w:color="000000"/>
+              <w:bottom w:val="single" w:sz="4" w:space="0" w:color="000000"/>
+              <w:right w:val="single" w:sz="2" w:space="0" w:color="000000"/>
+            </w:tcBorders>
+            <w:shd w:val="clear" w:color="auto" w:fill="auto"/>
+            <w:tcMar>
+              <w:top w:w="80" w:type="dxa"/>
+              <w:left w:w="80" w:type="dxa"/>
+              <w:bottom w:w="80" w:type="dxa"/>
+              <w:right w:w="80" w:type="dxa"/>
+            </w:tcMar>
+          </w:tcPr>
+          <w:p>
+            <w:pPr>
+              <w:pStyle w:val="Tabellenstil2"/>
+              <w:rPr>
+                <w:rFonts w:ascii="Arial" w:hAnsi="Arial"/>
+                <w:sz w:val="24"/>
+                <w:szCs w:val="24"/>
+              </w:rPr>
+            </w:pPr>
+            <w:r>
+              <w:rPr>
+                <w:rFonts w:ascii="Arial" w:hAnsi="Arial"/>
+                <w:sz w:val="24"/>
+                <w:szCs w:val="24"/>
+              </w:rPr>
+              <w:t>Jonas Hauß</w:t>
+            </w:r>
+          </w:p>
+        </w:tc>
+        <w:tc>
+          <w:tcPr>
+            <w:tcW w:w="2196" w:type="dxa"/>
+            <w:tcBorders>
+              <w:top w:val="single" w:sz="4" w:space="0" w:color="000000"/>
+              <w:left w:val="single" w:sz="2" w:space="0" w:color="000000"/>
+              <w:bottom w:val="single" w:sz="4" w:space="0" w:color="000000"/>
+              <w:right w:val="single" w:sz="2" w:space="0" w:color="000000"/>
+            </w:tcBorders>
+            <w:shd w:val="clear" w:color="auto" w:fill="auto"/>
+            <w:tcMar>
+              <w:top w:w="80" w:type="dxa"/>
+              <w:left w:w="80" w:type="dxa"/>
+              <w:bottom w:w="80" w:type="dxa"/>
+              <w:right w:w="80" w:type="dxa"/>
+            </w:tcMar>
+          </w:tcPr>
+          <w:p>
+            <w:pPr>
+              <w:pStyle w:val="Tabellenstil2"/>
+              <w:rPr>
+                <w:rFonts w:ascii="Arial" w:hAnsi="Arial"/>
+                <w:sz w:val="24"/>
+                <w:szCs w:val="24"/>
+              </w:rPr>
+            </w:pPr>
+            <w:r>
+              <w:rPr>
+                <w:rFonts w:ascii="Arial" w:hAnsi="Arial"/>
+                <w:sz w:val="24"/>
+                <w:szCs w:val="24"/>
+              </w:rPr>
+              <w:t>1.2</w:t>
+            </w:r>
+          </w:p>
+        </w:tc>
+      </w:tr>
+      <w:tr>
+        <w:tblPrEx>
+          <w:shd w:val="clear" w:color="auto" w:fill="CADFFF"/>
+        </w:tblPrEx>
+        <w:trPr>
+          <w:trHeight w:val="290"/>
+        </w:trPr>
+        <w:tc>
+          <w:tcPr>
+            <w:tcW w:w="3892" w:type="dxa"/>
+            <w:tcBorders>
+              <w:top w:val="single" w:sz="4" w:space="0" w:color="000000"/>
+              <w:left w:val="single" w:sz="2" w:space="0" w:color="000000"/>
               <w:bottom w:val="single" w:sz="2" w:space="0" w:color="000000"/>
               <w:right w:val="single" w:sz="2" w:space="0" w:color="000000"/>
             </w:tcBorders>
@@ -651,7 +800,43 @@
                 <w:sz w:val="24"/>
                 <w:szCs w:val="24"/>
               </w:rPr>
-              <w:t>21.04.2017</w:t>
+              <w:t>Frontend um USB-Geräte ergänzt</w:t>
+            </w:r>
+          </w:p>
+        </w:tc>
+        <w:tc>
+          <w:tcPr>
+            <w:tcW w:w="1418" w:type="dxa"/>
+            <w:tcBorders>
+              <w:top w:val="single" w:sz="4" w:space="0" w:color="000000"/>
+              <w:left w:val="single" w:sz="2" w:space="0" w:color="000000"/>
+              <w:bottom w:val="single" w:sz="2" w:space="0" w:color="000000"/>
+              <w:right w:val="single" w:sz="2" w:space="0" w:color="000000"/>
+            </w:tcBorders>
+            <w:shd w:val="clear" w:color="auto" w:fill="auto"/>
+            <w:tcMar>
+              <w:top w:w="80" w:type="dxa"/>
+              <w:left w:w="80" w:type="dxa"/>
+              <w:bottom w:w="80" w:type="dxa"/>
+              <w:right w:w="80" w:type="dxa"/>
+            </w:tcMar>
+          </w:tcPr>
+          <w:p>
+            <w:pPr>
+              <w:pStyle w:val="Tabellenstil2"/>
+              <w:rPr>
+                <w:rFonts w:ascii="Arial" w:hAnsi="Arial"/>
+                <w:sz w:val="24"/>
+                <w:szCs w:val="24"/>
+              </w:rPr>
+            </w:pPr>
+            <w:r>
+              <w:rPr>
+                <w:rFonts w:ascii="Arial" w:hAnsi="Arial"/>
+                <w:sz w:val="24"/>
+                <w:szCs w:val="24"/>
+              </w:rPr>
+              <w:t>25.04.2018</w:t>
             </w:r>
           </w:p>
         </w:tc>
@@ -693,7 +878,7 @@
         </w:tc>
         <w:tc>
           <w:tcPr>
-            <w:tcW w:w="2338" w:type="dxa"/>
+            <w:tcW w:w="2196" w:type="dxa"/>
             <w:tcBorders>
               <w:top w:val="single" w:sz="4" w:space="0" w:color="000000"/>
               <w:left w:val="single" w:sz="2" w:space="0" w:color="000000"/>
@@ -723,7 +908,7 @@
                 <w:sz w:val="24"/>
                 <w:szCs w:val="24"/>
               </w:rPr>
-              <w:t>1.2</w:t>
+              <w:t>1.3</w:t>
             </w:r>
           </w:p>
         </w:tc>
@@ -909,6 +1094,8 @@
         </w:rPr>
         <w:t>Frontend</w:t>
       </w:r>
+      <w:bookmarkStart w:id="1" w:name="_GoBack"/>
+      <w:bookmarkEnd w:id="1"/>
     </w:p>
     <w:p>
       <w:pPr>
@@ -1000,7 +1187,7 @@
           <w:szCs w:val="32"/>
         </w:rPr>
       </w:pPr>
-      <w:bookmarkStart w:id="1" w:name="_Toc"/>
+      <w:bookmarkStart w:id="2" w:name="_Toc"/>
       <w:r>
         <w:rPr>
           <w:rFonts w:ascii="Arial" w:hAnsi="Arial"/>
@@ -1010,7 +1197,7 @@
         <w:lastRenderedPageBreak/>
         <w:t>Architektur</w:t>
       </w:r>
-      <w:bookmarkEnd w:id="1"/>
+      <w:bookmarkEnd w:id="2"/>
     </w:p>
     <w:p>
       <w:pPr>
@@ -1028,8 +1215,6 @@
           <w:rFonts w:ascii="Arial" w:eastAsia="Arial" w:hAnsi="Arial" w:cs="Arial"/>
         </w:rPr>
       </w:pPr>
-      <w:bookmarkStart w:id="2" w:name="_GoBack"/>
-      <w:bookmarkEnd w:id="2"/>
       <w:r>
         <w:rPr>
           <w:rFonts w:ascii="Arial" w:hAnsi="Arial"/>
@@ -1099,6 +1284,26 @@
           </wp:inline>
         </w:drawing>
       </w:r>
+      <w:r>
+        <w:rPr>
+          <w:rFonts w:ascii="Arial Unicode MS" w:hAnsi="Arial Unicode MS" w:cs="Arial Unicode MS"/>
+        </w:rPr>
+        <w:softHyphen/>
+      </w:r>
+      <w:r>
+        <w:rPr>
+          <w:rFonts w:ascii="Arial Unicode MS" w:hAnsi="Arial Unicode MS" w:cs="Arial Unicode MS"/>
+        </w:rPr>
+        <w:softHyphen/>
+      </w:r>
+    </w:p>
+    <w:p>
+      <w:pPr>
+        <w:jc w:val="center"/>
+        <w:rPr>
+          <w:rFonts w:ascii="Arial Unicode MS" w:hAnsi="Arial Unicode MS" w:cs="Arial Unicode MS"/>
+        </w:rPr>
+      </w:pPr>
     </w:p>
     <w:p>
       <w:pPr>
@@ -1108,7 +1313,7 @@
           <w:numId w:val="5"/>
         </w:numPr>
         <w:rPr>
-          <w:rFonts w:ascii="Arial" w:eastAsia="Arial" w:hAnsi="Arial" w:cs="Arial"/>
+          <w:rFonts w:ascii="Arial" w:hAnsi="Arial"/>
         </w:rPr>
       </w:pPr>
       <w:r>
@@ -1120,6 +1325,14 @@
     </w:p>
     <w:p>
       <w:pPr>
+        <w:pStyle w:val="Text"/>
+        <w:rPr>
+          <w:rFonts w:eastAsia="Arial"/>
+        </w:rPr>
+      </w:pPr>
+    </w:p>
+    <w:p>
+      <w:pPr>
         <w:jc w:val="center"/>
       </w:pPr>
       <w:r>
@@ -1127,11 +1340,25 @@
           <w:rFonts w:ascii="Arial Unicode MS" w:hAnsi="Arial Unicode MS" w:cs="Arial Unicode MS"/>
           <w:noProof/>
         </w:rPr>
+        <w:softHyphen/>
+      </w:r>
+      <w:r>
+        <w:rPr>
+          <w:rFonts w:ascii="Arial Unicode MS" w:hAnsi="Arial Unicode MS" w:cs="Arial Unicode MS"/>
+          <w:noProof/>
+        </w:rPr>
+        <w:softHyphen/>
+      </w:r>
+      <w:r>
+        <w:rPr>
+          <w:rFonts w:ascii="Arial Unicode MS" w:hAnsi="Arial Unicode MS" w:cs="Arial Unicode MS"/>
+          <w:noProof/>
+        </w:rPr>
         <w:drawing>
-          <wp:inline distT="0" distB="0" distL="0" distR="0" wp14:anchorId="05BF3693" wp14:editId="652D7C79">
-            <wp:extent cx="5622878" cy="4430447"/>
-            <wp:effectExtent l="0" t="0" r="0" b="8255"/>
-            <wp:docPr id="6" name="Picture 6"/>
+          <wp:inline distT="0" distB="0" distL="0" distR="0" wp14:anchorId="0B6012F9" wp14:editId="07E48BC5">
+            <wp:extent cx="6113780" cy="3136900"/>
+            <wp:effectExtent l="0" t="0" r="1270" b="6350"/>
+            <wp:docPr id="1" name="Picture 1"/>
             <wp:cNvGraphicFramePr>
               <a:graphicFrameLocks xmlns:a="http://schemas.openxmlformats.org/drawingml/2006/main" noChangeAspect="1"/>
             </wp:cNvGraphicFramePr>
@@ -1139,7 +1366,7 @@
               <a:graphicData uri="http://schemas.openxmlformats.org/drawingml/2006/picture">
                 <pic:pic xmlns:pic="http://schemas.openxmlformats.org/drawingml/2006/picture">
                   <pic:nvPicPr>
-                    <pic:cNvPr id="0" name="Picture 6"/>
+                    <pic:cNvPr id="0" name="Picture 1"/>
                     <pic:cNvPicPr>
                       <a:picLocks noChangeAspect="1" noChangeArrowheads="1"/>
                     </pic:cNvPicPr>
@@ -1160,7 +1387,7 @@
                   <pic:spPr bwMode="auto">
                     <a:xfrm>
                       <a:off x="0" y="0"/>
-                      <a:ext cx="5631275" cy="4437063"/>
+                      <a:ext cx="6113780" cy="3136900"/>
                     </a:xfrm>
                     <a:prstGeom prst="rect">
                       <a:avLst/>
@@ -1224,13 +1451,7 @@
         <w:rPr>
           <w:rFonts w:ascii="Arial" w:hAnsi="Arial"/>
         </w:rPr>
-        <w:t>T</w:t>
-      </w:r>
-      <w:r>
-        <w:rPr>
-          <w:rFonts w:ascii="Arial" w:hAnsi="Arial"/>
-        </w:rPr>
-        <w:t>ools</w:t>
+        <w:t>Tools</w:t>
       </w:r>
       <w:bookmarkEnd w:id="3"/>
     </w:p>
@@ -1295,7 +1516,21 @@
         <w:rPr>
           <w:rFonts w:ascii="Arial" w:hAnsi="Arial"/>
         </w:rPr>
-        <w:t xml:space="preserve"> React Food Truck</w:t>
+        <w:t xml:space="preserve"> </w:t>
+      </w:r>
+      <w:proofErr w:type="spellStart"/>
+      <w:r>
+        <w:rPr>
+          <w:rFonts w:ascii="Arial" w:hAnsi="Arial"/>
+        </w:rPr>
+        <w:t>React</w:t>
+      </w:r>
+      <w:proofErr w:type="spellEnd"/>
+      <w:r>
+        <w:rPr>
+          <w:rFonts w:ascii="Arial" w:hAnsi="Arial"/>
+        </w:rPr>
+        <w:t xml:space="preserve"> Food Truck</w:t>
       </w:r>
     </w:p>
     <w:p>
@@ -1309,12 +1544,14 @@
           <w:rFonts w:ascii="Arial" w:eastAsia="Arial" w:hAnsi="Arial" w:cs="Arial"/>
         </w:rPr>
       </w:pPr>
+      <w:proofErr w:type="spellStart"/>
       <w:r>
         <w:rPr>
           <w:rFonts w:ascii="Arial" w:eastAsia="Arial" w:hAnsi="Arial" w:cs="Arial"/>
         </w:rPr>
         <w:t>TypeScript</w:t>
       </w:r>
+      <w:proofErr w:type="spellEnd"/>
     </w:p>
     <w:p>
       <w:pPr>
@@ -1327,12 +1564,28 @@
           <w:rFonts w:ascii="Arial" w:eastAsia="Arial" w:hAnsi="Arial" w:cs="Arial"/>
         </w:rPr>
       </w:pPr>
+      <w:proofErr w:type="spellStart"/>
       <w:r>
         <w:rPr>
           <w:rFonts w:ascii="Arial" w:hAnsi="Arial"/>
         </w:rPr>
-        <w:t>Git Bash</w:t>
-      </w:r>
+        <w:t>Git</w:t>
+      </w:r>
+      <w:proofErr w:type="spellEnd"/>
+      <w:r>
+        <w:rPr>
+          <w:rFonts w:ascii="Arial" w:hAnsi="Arial"/>
+        </w:rPr>
+        <w:t xml:space="preserve"> </w:t>
+      </w:r>
+      <w:proofErr w:type="spellStart"/>
+      <w:r>
+        <w:rPr>
+          <w:rFonts w:ascii="Arial" w:hAnsi="Arial"/>
+        </w:rPr>
+        <w:t>Bash</w:t>
+      </w:r>
+      <w:proofErr w:type="spellEnd"/>
     </w:p>
     <w:p>
       <w:pPr>
@@ -1357,12 +1610,14 @@
         </w:rPr>
         <w:softHyphen/>
       </w:r>
+      <w:proofErr w:type="spellStart"/>
       <w:r>
         <w:rPr>
           <w:rFonts w:ascii="Arial" w:hAnsi="Arial"/>
         </w:rPr>
         <w:t>npm</w:t>
       </w:r>
+      <w:proofErr w:type="spellEnd"/>
     </w:p>
     <w:p>
       <w:pPr>
@@ -1375,6 +1630,7 @@
           <w:rFonts w:ascii="Arial" w:eastAsia="Arial" w:hAnsi="Arial" w:cs="Arial"/>
         </w:rPr>
       </w:pPr>
+      <w:proofErr w:type="spellStart"/>
       <w:r>
         <w:rPr>
           <w:rFonts w:ascii="Arial" w:hAnsi="Arial"/>
@@ -1387,6 +1643,7 @@
         </w:rPr>
         <w:t>eact</w:t>
       </w:r>
+      <w:proofErr w:type="spellEnd"/>
     </w:p>
     <w:p>
       <w:pPr>
@@ -1399,6 +1656,7 @@
           <w:rFonts w:ascii="Arial" w:eastAsia="Arial" w:hAnsi="Arial" w:cs="Arial"/>
         </w:rPr>
       </w:pPr>
+      <w:proofErr w:type="spellStart"/>
       <w:r>
         <w:rPr>
           <w:rFonts w:ascii="Arial" w:hAnsi="Arial"/>
@@ -1411,6 +1669,7 @@
         </w:rPr>
         <w:t>ntd</w:t>
       </w:r>
+      <w:proofErr w:type="spellEnd"/>
     </w:p>
     <w:p>
       <w:pPr>
@@ -1423,6 +1682,7 @@
           <w:rFonts w:ascii="Arial" w:eastAsia="Arial" w:hAnsi="Arial" w:cs="Arial"/>
         </w:rPr>
       </w:pPr>
+      <w:proofErr w:type="spellStart"/>
       <w:r>
         <w:rPr>
           <w:rFonts w:ascii="Arial" w:hAnsi="Arial"/>
@@ -1433,7 +1693,14 @@
         <w:rPr>
           <w:rFonts w:ascii="Arial" w:hAnsi="Arial"/>
         </w:rPr>
-        <w:t>eact-</w:t>
+        <w:t>eact</w:t>
+      </w:r>
+      <w:proofErr w:type="spellEnd"/>
+      <w:r>
+        <w:rPr>
+          <w:rFonts w:ascii="Arial" w:hAnsi="Arial"/>
+        </w:rPr>
+        <w:t>-</w:t>
       </w:r>
       <w:r>
         <w:rPr>
@@ -1459,12 +1726,14 @@
           <w:rFonts w:ascii="Arial" w:eastAsia="Arial" w:hAnsi="Arial" w:cs="Arial"/>
         </w:rPr>
       </w:pPr>
+      <w:proofErr w:type="spellStart"/>
       <w:r>
         <w:rPr>
           <w:rFonts w:ascii="Arial" w:hAnsi="Arial"/>
         </w:rPr>
         <w:t>axios</w:t>
       </w:r>
+      <w:proofErr w:type="spellEnd"/>
     </w:p>
     <w:p>
       <w:pPr>
@@ -1477,6 +1746,7 @@
           <w:rFonts w:ascii="Arial" w:eastAsia="Arial" w:hAnsi="Arial" w:cs="Arial"/>
         </w:rPr>
       </w:pPr>
+      <w:proofErr w:type="spellStart"/>
       <w:r>
         <w:rPr>
           <w:rFonts w:ascii="Arial" w:hAnsi="Arial"/>
@@ -1487,12 +1757,20 @@
         <w:rPr>
           <w:rFonts w:ascii="Arial" w:hAnsi="Arial"/>
         </w:rPr>
-        <w:t xml:space="preserve">est / </w:t>
-      </w:r>
+        <w:t>est</w:t>
+      </w:r>
+      <w:proofErr w:type="spellEnd"/>
       <w:r>
         <w:rPr>
           <w:rFonts w:ascii="Arial" w:hAnsi="Arial"/>
         </w:rPr>
+        <w:t xml:space="preserve"> / </w:t>
+      </w:r>
+      <w:proofErr w:type="spellStart"/>
+      <w:r>
+        <w:rPr>
+          <w:rFonts w:ascii="Arial" w:hAnsi="Arial"/>
+        </w:rPr>
         <w:t>e</w:t>
       </w:r>
       <w:r>
@@ -1501,6 +1779,7 @@
         </w:rPr>
         <w:t>nzyme</w:t>
       </w:r>
+      <w:proofErr w:type="spellEnd"/>
     </w:p>
     <w:p>
       <w:pPr>
@@ -1513,6 +1792,7 @@
           <w:rFonts w:ascii="Arial" w:eastAsia="Arial" w:hAnsi="Arial" w:cs="Arial"/>
         </w:rPr>
       </w:pPr>
+      <w:proofErr w:type="spellStart"/>
       <w:r>
         <w:rPr>
           <w:rFonts w:ascii="Arial" w:hAnsi="Arial"/>
@@ -1523,12 +1803,20 @@
         <w:rPr>
           <w:rFonts w:ascii="Arial" w:hAnsi="Arial"/>
         </w:rPr>
-        <w:t xml:space="preserve">lint / </w:t>
-      </w:r>
+        <w:t>lint</w:t>
+      </w:r>
+      <w:proofErr w:type="spellEnd"/>
       <w:r>
         <w:rPr>
           <w:rFonts w:ascii="Arial" w:hAnsi="Arial"/>
         </w:rPr>
+        <w:t xml:space="preserve"> / </w:t>
+      </w:r>
+      <w:proofErr w:type="spellStart"/>
+      <w:r>
+        <w:rPr>
+          <w:rFonts w:ascii="Arial" w:hAnsi="Arial"/>
+        </w:rPr>
         <w:t>p</w:t>
       </w:r>
       <w:r>
@@ -1537,6 +1825,7 @@
         </w:rPr>
         <w:t>rettier</w:t>
       </w:r>
+      <w:proofErr w:type="spellEnd"/>
     </w:p>
     <w:p>
       <w:pPr>
@@ -1577,12 +1866,14 @@
           <w:rFonts w:ascii="Arial" w:eastAsia="Arial" w:hAnsi="Arial" w:cs="Arial"/>
         </w:rPr>
       </w:pPr>
+      <w:proofErr w:type="spellStart"/>
       <w:r>
         <w:rPr>
           <w:rFonts w:ascii="Arial" w:hAnsi="Arial"/>
         </w:rPr>
         <w:t>PHPStorm</w:t>
       </w:r>
+      <w:proofErr w:type="spellEnd"/>
     </w:p>
     <w:p>
       <w:pPr>
@@ -1613,18 +1904,14 @@
           <w:rFonts w:ascii="Arial" w:eastAsia="Arial" w:hAnsi="Arial" w:cs="Arial"/>
         </w:rPr>
       </w:pPr>
+      <w:proofErr w:type="spellStart"/>
       <w:r>
         <w:rPr>
           <w:rFonts w:ascii="Arial" w:hAnsi="Arial"/>
         </w:rPr>
-        <w:t>Va</w:t>
-      </w:r>
-      <w:r>
-        <w:rPr>
-          <w:rFonts w:ascii="Arial" w:hAnsi="Arial"/>
-        </w:rPr>
-        <w:t>grant</w:t>
-      </w:r>
+        <w:t>Vagrant</w:t>
+      </w:r>
+      <w:proofErr w:type="spellEnd"/>
     </w:p>
     <w:p>
       <w:pPr>
@@ -1655,12 +1942,14 @@
           <w:rFonts w:ascii="Arial" w:eastAsia="Arial" w:hAnsi="Arial" w:cs="Arial"/>
         </w:rPr>
       </w:pPr>
+      <w:proofErr w:type="spellStart"/>
       <w:r>
         <w:rPr>
           <w:rFonts w:ascii="Arial" w:hAnsi="Arial"/>
         </w:rPr>
         <w:t>Laravel</w:t>
       </w:r>
+      <w:proofErr w:type="spellEnd"/>
     </w:p>
     <w:p>
       <w:pPr>
@@ -1673,12 +1962,28 @@
           <w:rFonts w:ascii="Arial" w:eastAsia="Arial" w:hAnsi="Arial" w:cs="Arial"/>
         </w:rPr>
       </w:pPr>
+      <w:proofErr w:type="spellStart"/>
       <w:r>
         <w:rPr>
           <w:rFonts w:ascii="Arial" w:hAnsi="Arial"/>
         </w:rPr>
-        <w:t>Laravel Homestead</w:t>
-      </w:r>
+        <w:t>Laravel</w:t>
+      </w:r>
+      <w:proofErr w:type="spellEnd"/>
+      <w:r>
+        <w:rPr>
+          <w:rFonts w:ascii="Arial" w:hAnsi="Arial"/>
+        </w:rPr>
+        <w:t xml:space="preserve"> </w:t>
+      </w:r>
+      <w:proofErr w:type="spellStart"/>
+      <w:r>
+        <w:rPr>
+          <w:rFonts w:ascii="Arial" w:hAnsi="Arial"/>
+        </w:rPr>
+        <w:t>Homestead</w:t>
+      </w:r>
+      <w:proofErr w:type="spellEnd"/>
     </w:p>
     <w:p>
       <w:pPr>

</xml_diff>